<commit_message>
Phase2 report almost done (except test report)
</commit_message>
<xml_diff>
--- a/Phase2_Report.docx
+++ b/Phase2_Report.docx
@@ -48,7 +48,7 @@
           <w:noProof/>
         </w:rPr>
         <w:drawing>
-          <wp:anchor distT="0" distB="0" distL="114300" distR="114300" simplePos="0" relativeHeight="251664384" behindDoc="0" locked="0" layoutInCell="1" allowOverlap="1" wp14:anchorId="1B90266F" wp14:editId="5FF17EC1">
+          <wp:anchor distT="0" distB="0" distL="114300" distR="114300" simplePos="0" relativeHeight="251659264" behindDoc="0" locked="0" layoutInCell="1" allowOverlap="1" wp14:anchorId="1B90266F" wp14:editId="494231A7">
             <wp:simplePos x="0" y="0"/>
             <wp:positionH relativeFrom="margin">
               <wp:align>center</wp:align>
@@ -1319,7 +1319,7 @@
         <mc:AlternateContent>
           <mc:Choice Requires="wps">
             <w:drawing>
-              <wp:anchor distT="0" distB="0" distL="114300" distR="114300" simplePos="0" relativeHeight="251777024" behindDoc="0" locked="0" layoutInCell="1" allowOverlap="1" wp14:anchorId="22540045" wp14:editId="65B420D2">
+              <wp:anchor distT="0" distB="0" distL="114300" distR="114300" simplePos="0" relativeHeight="251771904" behindDoc="0" locked="0" layoutInCell="1" allowOverlap="1" wp14:anchorId="22540045" wp14:editId="2D81D0F1">
                 <wp:simplePos x="0" y="0"/>
                 <wp:positionH relativeFrom="column">
                   <wp:posOffset>1830070</wp:posOffset>
@@ -1456,7 +1456,7 @@
                 <v:stroke joinstyle="miter"/>
                 <v:path gradientshapeok="t" o:connecttype="rect"/>
               </v:shapetype>
-              <v:shape id="Text Box 1" o:spid="_x0000_s1026" type="#_x0000_t202" style="position:absolute;left:0;text-align:left;margin-left:144.1pt;margin-top:269.45pt;width:205.75pt;height:14.5pt;z-index:251777024;visibility:visible;mso-wrap-style:square;mso-height-percent:0;mso-wrap-distance-left:9pt;mso-wrap-distance-top:0;mso-wrap-distance-right:9pt;mso-wrap-distance-bottom:0;mso-position-horizontal:absolute;mso-position-horizontal-relative:text;mso-position-vertical:absolute;mso-position-vertical-relative:text;mso-height-percent:0;mso-height-relative:margin;v-text-anchor:top" o:gfxdata="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" stroked="f">
+              <v:shape id="Text Box 1" o:spid="_x0000_s1026" type="#_x0000_t202" style="position:absolute;left:0;text-align:left;margin-left:144.1pt;margin-top:269.45pt;width:205.75pt;height:14.5pt;z-index:251771904;visibility:visible;mso-wrap-style:square;mso-height-percent:0;mso-wrap-distance-left:9pt;mso-wrap-distance-top:0;mso-wrap-distance-right:9pt;mso-wrap-distance-bottom:0;mso-position-horizontal:absolute;mso-position-horizontal-relative:text;mso-position-vertical:absolute;mso-position-vertical-relative:text;mso-height-percent:0;mso-height-relative:margin;v-text-anchor:top" o:gfxdata="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" stroked="f">
                 <v:textbox inset="0,0,0,0">
                   <w:txbxContent>
                     <w:p>
@@ -1555,7 +1555,7 @@
           <w:lang w:bidi="fa-IR"/>
         </w:rPr>
         <w:drawing>
-          <wp:anchor distT="0" distB="0" distL="114300" distR="114300" simplePos="0" relativeHeight="251774976" behindDoc="0" locked="0" layoutInCell="1" allowOverlap="1" wp14:anchorId="3A5A65DA" wp14:editId="46487B6F">
+          <wp:anchor distT="0" distB="0" distL="114300" distR="114300" simplePos="0" relativeHeight="251769856" behindDoc="0" locked="0" layoutInCell="1" allowOverlap="1" wp14:anchorId="3A5A65DA" wp14:editId="16289250">
             <wp:simplePos x="0" y="0"/>
             <wp:positionH relativeFrom="margin">
               <wp:align>center</wp:align>
@@ -2092,7 +2092,6 @@
         <w:bidi/>
         <w:jc w:val="both"/>
         <w:rPr>
-          <w:rFonts w:hint="cs"/>
           <w:rtl/>
           <w:lang w:bidi="fa-IR"/>
         </w:rPr>
@@ -2210,7 +2209,7 @@
         <mc:AlternateContent>
           <mc:Choice Requires="wps">
             <w:drawing>
-              <wp:anchor distT="0" distB="0" distL="114300" distR="114300" simplePos="0" relativeHeight="251780096" behindDoc="0" locked="0" layoutInCell="1" allowOverlap="1" wp14:anchorId="70099EE5" wp14:editId="48895DF0">
+              <wp:anchor distT="0" distB="0" distL="114300" distR="114300" simplePos="0" relativeHeight="251774976" behindDoc="0" locked="0" layoutInCell="1" allowOverlap="1" wp14:anchorId="70099EE5" wp14:editId="029B928A">
                 <wp:simplePos x="0" y="0"/>
                 <wp:positionH relativeFrom="column">
                   <wp:posOffset>1021080</wp:posOffset>
@@ -2341,7 +2340,7 @@
           </mc:Choice>
           <mc:Fallback>
             <w:pict>
-              <v:shape w14:anchorId="70099EE5" id="_x0000_s1027" type="#_x0000_t202" style="position:absolute;left:0;text-align:left;margin-left:80.4pt;margin-top:169.3pt;width:333.65pt;height:.05pt;z-index:251780096;visibility:visible;mso-wrap-style:square;mso-wrap-distance-left:9pt;mso-wrap-distance-top:0;mso-wrap-distance-right:9pt;mso-wrap-distance-bottom:0;mso-position-horizontal:absolute;mso-position-horizontal-relative:text;mso-position-vertical:absolute;mso-position-vertical-relative:text;v-text-anchor:top" o:gfxdata="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" stroked="f">
+              <v:shape w14:anchorId="70099EE5" id="_x0000_s1027" type="#_x0000_t202" style="position:absolute;left:0;text-align:left;margin-left:80.4pt;margin-top:169.3pt;width:333.65pt;height:.05pt;z-index:251774976;visibility:visible;mso-wrap-style:square;mso-wrap-distance-left:9pt;mso-wrap-distance-top:0;mso-wrap-distance-right:9pt;mso-wrap-distance-bottom:0;mso-position-horizontal:absolute;mso-position-horizontal-relative:text;mso-position-vertical:absolute;mso-position-vertical-relative:text;v-text-anchor:top" o:gfxdata="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" stroked="f">
                 <v:textbox style="mso-fit-shape-to-text:t" inset="0,0,0,0">
                   <w:txbxContent>
                     <w:p>
@@ -2440,7 +2439,7 @@
           <w:lang w:bidi="fa-IR"/>
         </w:rPr>
         <w:drawing>
-          <wp:anchor distT="0" distB="0" distL="114300" distR="114300" simplePos="0" relativeHeight="251778048" behindDoc="0" locked="0" layoutInCell="1" allowOverlap="1" wp14:anchorId="563C08A1" wp14:editId="4A5C0DC7">
+          <wp:anchor distT="0" distB="0" distL="114300" distR="114300" simplePos="0" relativeHeight="251772928" behindDoc="0" locked="0" layoutInCell="1" allowOverlap="1" wp14:anchorId="563C08A1" wp14:editId="68398B22">
             <wp:simplePos x="0" y="0"/>
             <wp:positionH relativeFrom="margin">
               <wp:align>center</wp:align>
@@ -2827,7 +2826,6 @@
         <w:bidi/>
         <w:jc w:val="both"/>
         <w:rPr>
-          <w:rtl/>
           <w:lang w:bidi="fa-IR"/>
         </w:rPr>
       </w:pPr>
@@ -2838,13 +2836,13 @@
         <mc:AlternateContent>
           <mc:Choice Requires="wps">
             <w:drawing>
-              <wp:anchor distT="0" distB="0" distL="114300" distR="114300" simplePos="0" relativeHeight="251783168" behindDoc="0" locked="0" layoutInCell="1" allowOverlap="1" wp14:anchorId="6A5A3E41" wp14:editId="7D555910">
+              <wp:anchor distT="0" distB="0" distL="114300" distR="114300" simplePos="0" relativeHeight="251778048" behindDoc="0" locked="0" layoutInCell="1" allowOverlap="1" wp14:anchorId="6A5A3E41" wp14:editId="3D66AAB2">
                 <wp:simplePos x="0" y="0"/>
                 <wp:positionH relativeFrom="column">
-                  <wp:posOffset>-107950</wp:posOffset>
+                  <wp:posOffset>-76200</wp:posOffset>
                 </wp:positionH>
                 <wp:positionV relativeFrom="paragraph">
-                  <wp:posOffset>4371975</wp:posOffset>
+                  <wp:posOffset>4482465</wp:posOffset>
                 </wp:positionV>
                 <wp:extent cx="6494145" cy="635"/>
                 <wp:effectExtent l="0" t="0" r="0" b="0"/>
@@ -2975,7 +2973,7 @@
           </mc:Choice>
           <mc:Fallback>
             <w:pict>
-              <v:shape w14:anchorId="6A5A3E41" id="_x0000_s1028" type="#_x0000_t202" style="position:absolute;left:0;text-align:left;margin-left:-8.5pt;margin-top:344.25pt;width:511.35pt;height:.05pt;z-index:251783168;visibility:visible;mso-wrap-style:square;mso-wrap-distance-left:9pt;mso-wrap-distance-top:0;mso-wrap-distance-right:9pt;mso-wrap-distance-bottom:0;mso-position-horizontal:absolute;mso-position-horizontal-relative:text;mso-position-vertical:absolute;mso-position-vertical-relative:text;v-text-anchor:top" o:gfxdata="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" stroked="f">
+              <v:shape w14:anchorId="6A5A3E41" id="_x0000_s1028" type="#_x0000_t202" style="position:absolute;left:0;text-align:left;margin-left:-6pt;margin-top:352.95pt;width:511.35pt;height:.05pt;z-index:251778048;visibility:visible;mso-wrap-style:square;mso-wrap-distance-left:9pt;mso-wrap-distance-top:0;mso-wrap-distance-right:9pt;mso-wrap-distance-bottom:0;mso-position-horizontal:absolute;mso-position-horizontal-relative:text;mso-position-vertical:absolute;mso-position-vertical-relative:text;v-text-anchor:top" o:gfxdata="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" stroked="f">
                 <v:textbox style="mso-fit-shape-to-text:t" inset="0,0,0,0">
                   <w:txbxContent>
                     <w:p>
@@ -3075,20 +3073,21 @@
       </w:r>
       <w:r>
         <w:rPr>
+          <w:noProof/>
           <w:rtl/>
           <w:lang w:bidi="fa-IR"/>
         </w:rPr>
         <w:drawing>
-          <wp:anchor distT="0" distB="0" distL="114300" distR="114300" simplePos="0" relativeHeight="251781120" behindDoc="0" locked="0" layoutInCell="1" allowOverlap="1" wp14:anchorId="378174C4" wp14:editId="58E5A770">
+          <wp:anchor distT="0" distB="0" distL="114300" distR="114300" simplePos="0" relativeHeight="251776000" behindDoc="0" locked="0" layoutInCell="1" allowOverlap="1" wp14:anchorId="378174C4" wp14:editId="25515CED">
             <wp:simplePos x="0" y="0"/>
             <wp:positionH relativeFrom="margin">
-              <wp:align>center</wp:align>
+              <wp:posOffset>-194310</wp:posOffset>
             </wp:positionH>
             <wp:positionV relativeFrom="paragraph">
-              <wp:posOffset>998855</wp:posOffset>
+              <wp:posOffset>999490</wp:posOffset>
             </wp:positionV>
-            <wp:extent cx="6494145" cy="3315970"/>
-            <wp:effectExtent l="0" t="0" r="1905" b="0"/>
+            <wp:extent cx="6692900" cy="3463290"/>
+            <wp:effectExtent l="0" t="0" r="0" b="3810"/>
             <wp:wrapTopAndBottom/>
             <wp:docPr id="656051129" name="Picture 1"/>
             <wp:cNvGraphicFramePr>
@@ -3098,29 +3097,36 @@
               <a:graphicData uri="http://schemas.openxmlformats.org/drawingml/2006/picture">
                 <pic:pic xmlns:pic="http://schemas.openxmlformats.org/drawingml/2006/picture">
                   <pic:nvPicPr>
-                    <pic:cNvPr id="656051129" name=""/>
+                    <pic:cNvPr id="656051129" name="Picture 1"/>
                     <pic:cNvPicPr/>
                   </pic:nvPicPr>
-                  <pic:blipFill>
-                    <a:blip r:embed="rId11">
+                  <pic:blipFill rotWithShape="1">
+                    <a:blip r:embed="rId11" cstate="print">
                       <a:extLst>
                         <a:ext uri="{28A0092B-C50C-407E-A947-70E740481C1C}">
                           <a14:useLocalDpi xmlns:a14="http://schemas.microsoft.com/office/drawing/2010/main" val="0"/>
                         </a:ext>
                       </a:extLst>
                     </a:blip>
-                    <a:stretch>
-                      <a:fillRect/>
-                    </a:stretch>
+                    <a:srcRect l="43946" t="44342" r="-266" b="23661"/>
+                    <a:stretch/>
                   </pic:blipFill>
-                  <pic:spPr>
+                  <pic:spPr bwMode="auto">
                     <a:xfrm>
                       <a:off x="0" y="0"/>
-                      <a:ext cx="6494145" cy="3315970"/>
+                      <a:ext cx="6692900" cy="3463290"/>
                     </a:xfrm>
                     <a:prstGeom prst="rect">
                       <a:avLst/>
                     </a:prstGeom>
+                    <a:ln>
+                      <a:noFill/>
+                    </a:ln>
+                    <a:extLst>
+                      <a:ext uri="{53640926-AAD7-44D8-BBD7-CCE9431645EC}">
+                        <a14:shadowObscured xmlns:a14="http://schemas.microsoft.com/office/drawing/2010/main"/>
+                      </a:ext>
+                    </a:extLst>
                   </pic:spPr>
                 </pic:pic>
               </a:graphicData>
@@ -3136,6 +3142,12 @@
       </w:r>
       <w:r>
         <w:rPr>
+          <w:lang w:bidi="fa-IR"/>
+        </w:rPr>
+        <w:t xml:space="preserve">  </w:t>
+      </w:r>
+      <w:r>
+        <w:rPr>
           <w:rFonts w:hint="cs"/>
           <w:rtl/>
           <w:lang w:bidi="fa-IR"/>
@@ -3393,7 +3405,7 @@
         <mc:AlternateContent>
           <mc:Choice Requires="wps">
             <w:drawing>
-              <wp:anchor distT="0" distB="0" distL="114300" distR="114300" simplePos="0" relativeHeight="251790336" behindDoc="0" locked="0" layoutInCell="1" allowOverlap="1" wp14:anchorId="328B22F9" wp14:editId="091FCA09">
+              <wp:anchor distT="0" distB="0" distL="114300" distR="114300" simplePos="0" relativeHeight="251785216" behindDoc="0" locked="0" layoutInCell="1" allowOverlap="1" wp14:anchorId="328B22F9" wp14:editId="2B6F4634">
                 <wp:simplePos x="0" y="0"/>
                 <wp:positionH relativeFrom="column">
                   <wp:posOffset>-129540</wp:posOffset>
@@ -3546,7 +3558,7 @@
           </mc:Choice>
           <mc:Fallback>
             <w:pict>
-              <v:shape w14:anchorId="328B22F9" id="_x0000_s1029" type="#_x0000_t202" style="position:absolute;left:0;text-align:left;margin-left:-10.2pt;margin-top:583.75pt;width:515.85pt;height:.05pt;z-index:251790336;visibility:visible;mso-wrap-style:square;mso-wrap-distance-left:9pt;mso-wrap-distance-top:0;mso-wrap-distance-right:9pt;mso-wrap-distance-bottom:0;mso-position-horizontal:absolute;mso-position-horizontal-relative:text;mso-position-vertical:absolute;mso-position-vertical-relative:text;v-text-anchor:top" o:gfxdata="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" stroked="f">
+              <v:shape w14:anchorId="328B22F9" id="_x0000_s1029" type="#_x0000_t202" style="position:absolute;left:0;text-align:left;margin-left:-10.2pt;margin-top:583.75pt;width:515.85pt;height:.05pt;z-index:251785216;visibility:visible;mso-wrap-style:square;mso-wrap-distance-left:9pt;mso-wrap-distance-top:0;mso-wrap-distance-right:9pt;mso-wrap-distance-bottom:0;mso-position-horizontal:absolute;mso-position-horizontal-relative:text;mso-position-vertical:absolute;mso-position-vertical-relative:text;v-text-anchor:top" o:gfxdata="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" stroked="f">
                 <v:textbox style="mso-fit-shape-to-text:t" inset="0,0,0,0">
                   <w:txbxContent>
                     <w:p>
@@ -3670,7 +3682,7 @@
         <mc:AlternateContent>
           <mc:Choice Requires="wpg">
             <w:drawing>
-              <wp:anchor distT="0" distB="0" distL="114300" distR="114300" simplePos="0" relativeHeight="251788288" behindDoc="0" locked="0" layoutInCell="1" allowOverlap="1" wp14:anchorId="262DBA6A" wp14:editId="4E46B1CC">
+              <wp:anchor distT="0" distB="0" distL="114300" distR="114300" simplePos="0" relativeHeight="251783168" behindDoc="0" locked="0" layoutInCell="1" allowOverlap="1" wp14:anchorId="262DBA6A" wp14:editId="26AF3ACB">
                 <wp:simplePos x="0" y="0"/>
                 <wp:positionH relativeFrom="column">
                   <wp:posOffset>-129871</wp:posOffset>
@@ -3804,7 +3816,7 @@
           </mc:Choice>
           <mc:Fallback>
             <w:pict>
-              <v:group w14:anchorId="28049409" id="Group 1" o:spid="_x0000_s1026" style="position:absolute;margin-left:-10.25pt;margin-top:386.3pt;width:515.85pt;height:193pt;z-index:251788288" coordsize="65515,24510" o:gfxdata="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">
+              <v:group w14:anchorId="04724E22" id="Group 1" o:spid="_x0000_s1026" style="position:absolute;margin-left:-10.25pt;margin-top:386.3pt;width:515.85pt;height:193pt;z-index:251783168" coordsize="65515,24510" o:gfxdata="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">
                 <v:shapetype id="_x0000_t75" coordsize="21600,21600" o:spt="75" o:preferrelative="t" path="m@4@5l@4@11@9@11@9@5xe" filled="f" stroked="f">
                   <v:stroke joinstyle="miter"/>
                   <v:formulas>
@@ -4298,7 +4310,6 @@
               <w:bidi/>
               <w:jc w:val="center"/>
               <w:rPr>
-                <w:rFonts w:hint="cs"/>
                 <w:lang w:bidi="fa-IR"/>
               </w:rPr>
             </w:pPr>
@@ -4337,7 +4348,6 @@
               <w:jc w:val="center"/>
               <w:cnfStyle w:val="100000000000" w:firstRow="1" w:lastRow="0" w:firstColumn="0" w:lastColumn="0" w:oddVBand="0" w:evenVBand="0" w:oddHBand="0" w:evenHBand="0" w:firstRowFirstColumn="0" w:firstRowLastColumn="0" w:lastRowFirstColumn="0" w:lastRowLastColumn="0"/>
               <w:rPr>
-                <w:rFonts w:hint="cs"/>
                 <w:rtl/>
                 <w:lang w:bidi="fa-IR"/>
               </w:rPr>
@@ -4368,7 +4378,6 @@
               <w:bidi/>
               <w:jc w:val="center"/>
               <w:rPr>
-                <w:rFonts w:hint="cs"/>
                 <w:rtl/>
                 <w:lang w:bidi="fa-IR"/>
               </w:rPr>
@@ -4394,7 +4403,6 @@
               <w:jc w:val="center"/>
               <w:cnfStyle w:val="000000100000" w:firstRow="0" w:lastRow="0" w:firstColumn="0" w:lastColumn="0" w:oddVBand="0" w:evenVBand="0" w:oddHBand="1" w:evenHBand="0" w:firstRowFirstColumn="0" w:firstRowLastColumn="0" w:lastRowFirstColumn="0" w:lastRowLastColumn="0"/>
               <w:rPr>
-                <w:rFonts w:hint="cs"/>
                 <w:sz w:val="18"/>
                 <w:szCs w:val="20"/>
                 <w:rtl/>
@@ -7510,7 +7518,7 @@
         <mc:AlternateContent>
           <mc:Choice Requires="wps">
             <w:drawing>
-              <wp:anchor distT="0" distB="0" distL="114300" distR="114300" simplePos="0" relativeHeight="251795456" behindDoc="0" locked="0" layoutInCell="1" allowOverlap="1" wp14:anchorId="12DE8940" wp14:editId="5E4B79BD">
+              <wp:anchor distT="0" distB="0" distL="114300" distR="114300" simplePos="0" relativeHeight="251790336" behindDoc="0" locked="0" layoutInCell="1" allowOverlap="1" wp14:anchorId="12DE8940" wp14:editId="7B041903">
                 <wp:simplePos x="0" y="0"/>
                 <wp:positionH relativeFrom="column">
                   <wp:posOffset>335280</wp:posOffset>
@@ -7645,7 +7653,7 @@
           </mc:Choice>
           <mc:Fallback>
             <w:pict>
-              <v:shape w14:anchorId="12DE8940" id="_x0000_s1030" type="#_x0000_t202" style="position:absolute;left:0;text-align:left;margin-left:26.4pt;margin-top:156.55pt;width:433.6pt;height:15.1pt;z-index:251795456;visibility:visible;mso-wrap-style:square;mso-height-percent:0;mso-wrap-distance-left:9pt;mso-wrap-distance-top:0;mso-wrap-distance-right:9pt;mso-wrap-distance-bottom:0;mso-position-horizontal:absolute;mso-position-horizontal-relative:text;mso-position-vertical:absolute;mso-position-vertical-relative:text;mso-height-percent:0;mso-height-relative:margin;v-text-anchor:top" o:gfxdata="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" stroked="f">
+              <v:shape w14:anchorId="12DE8940" id="_x0000_s1030" type="#_x0000_t202" style="position:absolute;left:0;text-align:left;margin-left:26.4pt;margin-top:156.55pt;width:433.6pt;height:15.1pt;z-index:251790336;visibility:visible;mso-wrap-style:square;mso-height-percent:0;mso-wrap-distance-left:9pt;mso-wrap-distance-top:0;mso-wrap-distance-right:9pt;mso-wrap-distance-bottom:0;mso-position-horizontal:absolute;mso-position-horizontal-relative:text;mso-position-vertical:absolute;mso-position-vertical-relative:text;mso-height-percent:0;mso-height-relative:margin;v-text-anchor:top" o:gfxdata="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" stroked="f">
                 <v:textbox inset="0,0,0,0">
                   <w:txbxContent>
                     <w:p>
@@ -7748,7 +7756,7 @@
         <mc:AlternateContent>
           <mc:Choice Requires="wpg">
             <w:drawing>
-              <wp:anchor distT="0" distB="0" distL="114300" distR="114300" simplePos="0" relativeHeight="251793408" behindDoc="0" locked="0" layoutInCell="1" allowOverlap="1" wp14:anchorId="0FD5C521" wp14:editId="23967677">
+              <wp:anchor distT="0" distB="0" distL="114300" distR="114300" simplePos="0" relativeHeight="251788288" behindDoc="0" locked="0" layoutInCell="1" allowOverlap="1" wp14:anchorId="0FD5C521" wp14:editId="66E5052A">
                 <wp:simplePos x="0" y="0"/>
                 <wp:positionH relativeFrom="margin">
                   <wp:align>center</wp:align>
@@ -7839,7 +7847,7 @@
           </mc:Choice>
           <mc:Fallback>
             <w:pict>
-              <v:group w14:anchorId="14D17389" id="Group 2" o:spid="_x0000_s1026" style="position:absolute;margin-left:0;margin-top:40.85pt;width:433.65pt;height:111.3pt;z-index:251793408;mso-position-horizontal:center;mso-position-horizontal-relative:margin" coordsize="55071,14135" o:gfxdata="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">
+              <v:group w14:anchorId="5358E119" id="Group 2" o:spid="_x0000_s1026" style="position:absolute;margin-left:0;margin-top:40.85pt;width:433.65pt;height:111.3pt;z-index:251788288;mso-position-horizontal:center;mso-position-horizontal-relative:margin" coordsize="55071,14135" o:gfxdata="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">
                 <v:shape id="Picture 1" o:spid="_x0000_s1027" type="#_x0000_t75" style="position:absolute;top:2584;width:27628;height:8769;visibility:visible;mso-wrap-style:square" o:gfxdata="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">
                   <v:imagedata r:id="rId18" o:title=""/>
                 </v:shape>
@@ -7962,16 +7970,16 @@
         <mc:AlternateContent>
           <mc:Choice Requires="wps">
             <w:drawing>
-              <wp:anchor distT="0" distB="0" distL="114300" distR="114300" simplePos="0" relativeHeight="251801600" behindDoc="0" locked="0" layoutInCell="1" allowOverlap="1" wp14:anchorId="09945225" wp14:editId="1DC3E238">
+              <wp:anchor distT="0" distB="0" distL="114300" distR="114300" simplePos="0" relativeHeight="251796480" behindDoc="0" locked="0" layoutInCell="1" allowOverlap="1" wp14:anchorId="09945225" wp14:editId="2E74FC8E">
                 <wp:simplePos x="0" y="0"/>
                 <wp:positionH relativeFrom="column">
-                  <wp:posOffset>2202186</wp:posOffset>
+                  <wp:posOffset>2711980</wp:posOffset>
                 </wp:positionH>
                 <wp:positionV relativeFrom="paragraph">
-                  <wp:posOffset>3234690</wp:posOffset>
+                  <wp:posOffset>3224530</wp:posOffset>
                 </wp:positionV>
-                <wp:extent cx="2305050" cy="161290"/>
-                <wp:effectExtent l="0" t="0" r="0" b="0"/>
+                <wp:extent cx="1828165" cy="161925"/>
+                <wp:effectExtent l="0" t="0" r="635" b="9525"/>
                 <wp:wrapTopAndBottom/>
                 <wp:docPr id="537908898" name="Text Box 1"/>
                 <wp:cNvGraphicFramePr/>
@@ -7982,7 +7990,7 @@
                       <wps:spPr>
                         <a:xfrm>
                           <a:off x="0" y="0"/>
-                          <a:ext cx="2305050" cy="161290"/>
+                          <a:ext cx="1828165" cy="161925"/>
                         </a:xfrm>
                         <a:prstGeom prst="rect">
                           <a:avLst/>
@@ -8080,6 +8088,9 @@
                     </wps:wsp>
                   </a:graphicData>
                 </a:graphic>
+                <wp14:sizeRelH relativeFrom="margin">
+                  <wp14:pctWidth>0</wp14:pctWidth>
+                </wp14:sizeRelH>
                 <wp14:sizeRelV relativeFrom="margin">
                   <wp14:pctHeight>0</wp14:pctHeight>
                 </wp14:sizeRelV>
@@ -8088,7 +8099,7 @@
           </mc:Choice>
           <mc:Fallback>
             <w:pict>
-              <v:shape w14:anchorId="09945225" id="_x0000_s1031" type="#_x0000_t202" style="position:absolute;left:0;text-align:left;margin-left:173.4pt;margin-top:254.7pt;width:181.5pt;height:12.7pt;z-index:251801600;visibility:visible;mso-wrap-style:square;mso-height-percent:0;mso-wrap-distance-left:9pt;mso-wrap-distance-top:0;mso-wrap-distance-right:9pt;mso-wrap-distance-bottom:0;mso-position-horizontal:absolute;mso-position-horizontal-relative:text;mso-position-vertical:absolute;mso-position-vertical-relative:text;mso-height-percent:0;mso-height-relative:margin;v-text-anchor:top" o:gfxdata="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" stroked="f">
+              <v:shape w14:anchorId="09945225" id="_x0000_s1031" type="#_x0000_t202" style="position:absolute;left:0;text-align:left;margin-left:213.55pt;margin-top:253.9pt;width:143.95pt;height:12.75pt;z-index:251796480;visibility:visible;mso-wrap-style:square;mso-width-percent:0;mso-height-percent:0;mso-wrap-distance-left:9pt;mso-wrap-distance-top:0;mso-wrap-distance-right:9pt;mso-wrap-distance-bottom:0;mso-position-horizontal:absolute;mso-position-horizontal-relative:text;mso-position-vertical:absolute;mso-position-vertical-relative:text;mso-width-percent:0;mso-height-percent:0;mso-width-relative:margin;mso-height-relative:margin;v-text-anchor:top" o:gfxdata="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" stroked="f">
                 <v:textbox inset="0,0,0,0">
                   <w:txbxContent>
                     <w:p>
@@ -8180,13 +8191,13 @@
           <w:lang w:val="fa-IR" w:bidi="fa-IR"/>
         </w:rPr>
         <w:drawing>
-          <wp:anchor distT="0" distB="0" distL="114300" distR="114300" simplePos="0" relativeHeight="251800576" behindDoc="0" locked="0" layoutInCell="1" allowOverlap="1" wp14:anchorId="401D263B" wp14:editId="108A1E95">
+          <wp:anchor distT="0" distB="0" distL="114300" distR="114300" simplePos="0" relativeHeight="251795456" behindDoc="0" locked="0" layoutInCell="1" allowOverlap="1" wp14:anchorId="401D263B" wp14:editId="6740727C">
             <wp:simplePos x="0" y="0"/>
             <wp:positionH relativeFrom="margin">
-              <wp:align>center</wp:align>
+              <wp:posOffset>1687830</wp:posOffset>
             </wp:positionH>
             <wp:positionV relativeFrom="paragraph">
-              <wp:posOffset>2099310</wp:posOffset>
+              <wp:posOffset>2082270</wp:posOffset>
             </wp:positionV>
             <wp:extent cx="2904490" cy="1170305"/>
             <wp:effectExtent l="0" t="0" r="0" b="0"/>
@@ -8395,7 +8406,6 @@
         <w:pStyle w:val="Heading1"/>
         <w:bidi/>
         <w:rPr>
-          <w:rFonts w:hint="cs"/>
           <w:lang w:bidi="fa-IR"/>
         </w:rPr>
       </w:pPr>
@@ -8485,15 +8495,15 @@
         <w:tblLook w:val="04A0" w:firstRow="1" w:lastRow="0" w:firstColumn="1" w:lastColumn="0" w:noHBand="0" w:noVBand="1"/>
       </w:tblPr>
       <w:tblGrid>
-        <w:gridCol w:w="1421"/>
+        <w:gridCol w:w="1332"/>
         <w:gridCol w:w="1440"/>
-        <w:gridCol w:w="1440"/>
-        <w:gridCol w:w="5579"/>
+        <w:gridCol w:w="1260"/>
+        <w:gridCol w:w="5848"/>
       </w:tblGrid>
       <w:tr>
         <w:tc>
           <w:tcPr>
-            <w:tcW w:w="1421" w:type="dxa"/>
+            <w:tcW w:w="1332" w:type="dxa"/>
             <w:vAlign w:val="center"/>
           </w:tcPr>
           <w:p>
@@ -8523,7 +8533,6 @@
               <w:bidi/>
               <w:jc w:val="center"/>
               <w:rPr>
-                <w:rFonts w:hint="cs"/>
                 <w:rtl/>
                 <w:lang w:bidi="fa-IR"/>
               </w:rPr>
@@ -8538,7 +8547,7 @@
         </w:tc>
         <w:tc>
           <w:tcPr>
-            <w:tcW w:w="1440" w:type="dxa"/>
+            <w:tcW w:w="1260" w:type="dxa"/>
             <w:shd w:val="clear" w:color="auto" w:fill="00B0F0"/>
             <w:vAlign w:val="center"/>
           </w:tcPr>
@@ -8547,7 +8556,6 @@
               <w:bidi/>
               <w:jc w:val="center"/>
               <w:rPr>
-                <w:rFonts w:hint="cs"/>
                 <w:rtl/>
                 <w:lang w:bidi="fa-IR"/>
               </w:rPr>
@@ -8562,7 +8570,7 @@
         </w:tc>
         <w:tc>
           <w:tcPr>
-            <w:tcW w:w="5579" w:type="dxa"/>
+            <w:tcW w:w="5848" w:type="dxa"/>
             <w:shd w:val="clear" w:color="auto" w:fill="FFC000"/>
             <w:vAlign w:val="center"/>
           </w:tcPr>
@@ -8572,7 +8580,6 @@
               <w:bidi/>
               <w:jc w:val="center"/>
               <w:rPr>
-                <w:rFonts w:hint="cs"/>
                 <w:rtl/>
                 <w:lang w:bidi="fa-IR"/>
               </w:rPr>
@@ -8653,7 +8660,7 @@
         <mc:AlternateContent>
           <mc:Choice Requires="wps">
             <w:drawing>
-              <wp:anchor distT="0" distB="0" distL="114300" distR="114300" simplePos="0" relativeHeight="251807744" behindDoc="0" locked="0" layoutInCell="1" allowOverlap="1" wp14:anchorId="3EB4D0DF" wp14:editId="5655A14D">
+              <wp:anchor distT="0" distB="0" distL="114300" distR="114300" simplePos="0" relativeHeight="251802624" behindDoc="0" locked="0" layoutInCell="1" allowOverlap="1" wp14:anchorId="3EB4D0DF" wp14:editId="5EFC520F">
                 <wp:simplePos x="0" y="0"/>
                 <wp:positionH relativeFrom="column">
                   <wp:posOffset>960590</wp:posOffset>
@@ -8798,7 +8805,7 @@
           </mc:Choice>
           <mc:Fallback>
             <w:pict>
-              <v:shape w14:anchorId="3EB4D0DF" id="_x0000_s1032" type="#_x0000_t202" style="position:absolute;left:0;text-align:left;margin-left:75.65pt;margin-top:164.05pt;width:349.55pt;height:.05pt;z-index:251807744;visibility:visible;mso-wrap-style:square;mso-wrap-distance-left:9pt;mso-wrap-distance-top:0;mso-wrap-distance-right:9pt;mso-wrap-distance-bottom:0;mso-position-horizontal:absolute;mso-position-horizontal-relative:text;mso-position-vertical:absolute;mso-position-vertical-relative:text;v-text-anchor:top" o:gfxdata="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" stroked="f">
+              <v:shape w14:anchorId="3EB4D0DF" id="_x0000_s1032" type="#_x0000_t202" style="position:absolute;left:0;text-align:left;margin-left:75.65pt;margin-top:164.05pt;width:349.55pt;height:.05pt;z-index:251802624;visibility:visible;mso-wrap-style:square;mso-wrap-distance-left:9pt;mso-wrap-distance-top:0;mso-wrap-distance-right:9pt;mso-wrap-distance-bottom:0;mso-position-horizontal:absolute;mso-position-horizontal-relative:text;mso-position-vertical:absolute;mso-position-vertical-relative:text;v-text-anchor:top" o:gfxdata="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" stroked="f">
                 <v:textbox style="mso-fit-shape-to-text:t" inset="0,0,0,0">
                   <w:txbxContent>
                     <w:p>
@@ -8914,7 +8921,7 @@
         <mc:AlternateContent>
           <mc:Choice Requires="wpg">
             <w:drawing>
-              <wp:anchor distT="0" distB="0" distL="114300" distR="114300" simplePos="0" relativeHeight="251805696" behindDoc="0" locked="0" layoutInCell="1" allowOverlap="1" wp14:anchorId="57688921" wp14:editId="344FE1E3">
+              <wp:anchor distT="0" distB="0" distL="114300" distR="114300" simplePos="0" relativeHeight="251800576" behindDoc="0" locked="0" layoutInCell="1" allowOverlap="1" wp14:anchorId="57688921" wp14:editId="59099094">
                 <wp:simplePos x="0" y="0"/>
                 <wp:positionH relativeFrom="margin">
                   <wp:align>center</wp:align>
@@ -9025,7 +9032,7 @@
           </mc:Choice>
           <mc:Fallback>
             <w:pict>
-              <v:group w14:anchorId="206A61D9" id="Group 4" o:spid="_x0000_s1026" style="position:absolute;margin-left:0;margin-top:39.25pt;width:362.6pt;height:124.85pt;z-index:251805696;mso-position-horizontal:center;mso-position-horizontal-relative:margin;mso-width-relative:margin;mso-height-relative:margin" coordsize="44396,15290" o:gfxdata="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">
+              <v:group w14:anchorId="2AB84D39" id="Group 4" o:spid="_x0000_s1026" style="position:absolute;margin-left:0;margin-top:39.25pt;width:362.6pt;height:124.85pt;z-index:251800576;mso-position-horizontal:center;mso-position-horizontal-relative:margin;mso-width-relative:margin;mso-height-relative:margin" coordsize="44396,15290" o:gfxdata="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">
                 <v:shape id="Picture 1" o:spid="_x0000_s1027" type="#_x0000_t75" style="position:absolute;width:21545;height:15290;visibility:visible;mso-wrap-style:square" o:gfxdata="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">
                   <v:imagedata r:id="rId22" o:title="" croptop="2703f" cropbottom="30795f" cropleft="2006f" cropright="2646f"/>
                 </v:shape>
@@ -9155,7 +9162,7 @@
           <w:lang w:bidi="fa-IR"/>
         </w:rPr>
         <w:drawing>
-          <wp:anchor distT="0" distB="0" distL="114300" distR="114300" simplePos="0" relativeHeight="251810816" behindDoc="0" locked="0" layoutInCell="1" allowOverlap="1" wp14:anchorId="25CDA8E2" wp14:editId="65C82854">
+          <wp:anchor distT="0" distB="0" distL="114300" distR="114300" simplePos="0" relativeHeight="251805696" behindDoc="0" locked="0" layoutInCell="1" allowOverlap="1" wp14:anchorId="25CDA8E2" wp14:editId="10E4F08E">
             <wp:simplePos x="0" y="0"/>
             <wp:positionH relativeFrom="margin">
               <wp:posOffset>-225425</wp:posOffset>
@@ -9227,7 +9234,7 @@
         <mc:AlternateContent>
           <mc:Choice Requires="wps">
             <w:drawing>
-              <wp:anchor distT="0" distB="0" distL="114300" distR="114300" simplePos="0" relativeHeight="251812864" behindDoc="0" locked="0" layoutInCell="1" allowOverlap="1" wp14:anchorId="004F82B1" wp14:editId="656AD07E">
+              <wp:anchor distT="0" distB="0" distL="114300" distR="114300" simplePos="0" relativeHeight="251807744" behindDoc="0" locked="0" layoutInCell="1" allowOverlap="1" wp14:anchorId="004F82B1" wp14:editId="39ED28AA">
                 <wp:simplePos x="0" y="0"/>
                 <wp:positionH relativeFrom="column">
                   <wp:posOffset>-175260</wp:posOffset>
@@ -9360,7 +9367,7 @@
           </mc:Choice>
           <mc:Fallback>
             <w:pict>
-              <v:shape w14:anchorId="004F82B1" id="_x0000_s1033" type="#_x0000_t202" style="position:absolute;left:0;text-align:left;margin-left:-13.8pt;margin-top:530.3pt;width:520.4pt;height:.05pt;z-index:251812864;visibility:visible;mso-wrap-style:square;mso-width-percent:0;mso-wrap-distance-left:9pt;mso-wrap-distance-top:0;mso-wrap-distance-right:9pt;mso-wrap-distance-bottom:0;mso-position-horizontal:absolute;mso-position-horizontal-relative:text;mso-position-vertical:absolute;mso-position-vertical-relative:text;mso-width-percent:0;mso-width-relative:margin;v-text-anchor:top" o:gfxdata="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" stroked="f">
+              <v:shape w14:anchorId="004F82B1" id="_x0000_s1033" type="#_x0000_t202" style="position:absolute;left:0;text-align:left;margin-left:-13.8pt;margin-top:530.3pt;width:520.4pt;height:.05pt;z-index:251807744;visibility:visible;mso-wrap-style:square;mso-width-percent:0;mso-wrap-distance-left:9pt;mso-wrap-distance-top:0;mso-wrap-distance-right:9pt;mso-wrap-distance-bottom:0;mso-position-horizontal:absolute;mso-position-horizontal-relative:text;mso-position-vertical:absolute;mso-position-vertical-relative:text;mso-width-percent:0;mso-width-relative:margin;v-text-anchor:top" o:gfxdata="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" stroked="f">
                 <v:textbox style="mso-fit-shape-to-text:t" inset="0,0,0,0">
                   <w:txbxContent>
                     <w:p>
@@ -9556,6 +9563,17 @@
         <w:bidi/>
         <w:jc w:val="both"/>
         <w:rPr>
+          <w:noProof/>
+          <w:rtl/>
+          <w:lang w:bidi="fa-IR"/>
+        </w:rPr>
+      </w:pPr>
+    </w:p>
+    <w:p>
+      <w:pPr>
+        <w:bidi/>
+        <w:jc w:val="both"/>
+        <w:rPr>
           <w:rtl/>
           <w:lang w:bidi="fa-IR"/>
         </w:rPr>
@@ -9568,7 +9586,7 @@
         <mc:AlternateContent>
           <mc:Choice Requires="wps">
             <w:drawing>
-              <wp:anchor distT="0" distB="0" distL="114300" distR="114300" simplePos="0" relativeHeight="251816960" behindDoc="0" locked="0" layoutInCell="1" allowOverlap="1" wp14:anchorId="66E69E98" wp14:editId="25EA8B5C">
+              <wp:anchor distT="0" distB="0" distL="114300" distR="114300" simplePos="0" relativeHeight="251811840" behindDoc="0" locked="0" layoutInCell="1" allowOverlap="1" wp14:anchorId="66E69E98" wp14:editId="11F8EFF0">
                 <wp:simplePos x="0" y="0"/>
                 <wp:positionH relativeFrom="column">
                   <wp:posOffset>1589814</wp:posOffset>
@@ -9698,7 +9716,7 @@
           </mc:Choice>
           <mc:Fallback>
             <w:pict>
-              <v:shape w14:anchorId="66E69E98" id="_x0000_s1034" type="#_x0000_t202" style="position:absolute;left:0;text-align:left;margin-left:125.2pt;margin-top:228.8pt;width:247.7pt;height:.05pt;z-index:251816960;visibility:visible;mso-wrap-style:square;mso-wrap-distance-left:9pt;mso-wrap-distance-top:0;mso-wrap-distance-right:9pt;mso-wrap-distance-bottom:0;mso-position-horizontal:absolute;mso-position-horizontal-relative:text;mso-position-vertical:absolute;mso-position-vertical-relative:text;v-text-anchor:top" o:gfxdata="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" stroked="f">
+              <v:shape w14:anchorId="66E69E98" id="_x0000_s1034" type="#_x0000_t202" style="position:absolute;left:0;text-align:left;margin-left:125.2pt;margin-top:228.8pt;width:247.7pt;height:.05pt;z-index:251811840;visibility:visible;mso-wrap-style:square;mso-wrap-distance-left:9pt;mso-wrap-distance-top:0;mso-wrap-distance-right:9pt;mso-wrap-distance-bottom:0;mso-position-horizontal:absolute;mso-position-horizontal-relative:text;mso-position-vertical:absolute;mso-position-vertical-relative:text;v-text-anchor:top" o:gfxdata="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" stroked="f">
                 <v:textbox style="mso-fit-shape-to-text:t" inset="0,0,0,0">
                   <w:txbxContent>
                     <w:p>
@@ -9795,7 +9813,7 @@
           <w:lang w:bidi="fa-IR"/>
         </w:rPr>
         <w:drawing>
-          <wp:anchor distT="0" distB="0" distL="114300" distR="114300" simplePos="0" relativeHeight="251814912" behindDoc="0" locked="0" layoutInCell="1" allowOverlap="1" wp14:anchorId="55878298" wp14:editId="51D20E8D">
+          <wp:anchor distT="0" distB="0" distL="114300" distR="114300" simplePos="0" relativeHeight="251809792" behindDoc="0" locked="0" layoutInCell="1" allowOverlap="1" wp14:anchorId="55878298" wp14:editId="5A3DDA9F">
             <wp:simplePos x="0" y="0"/>
             <wp:positionH relativeFrom="margin">
               <wp:posOffset>1567180</wp:posOffset>
@@ -9974,7 +9992,6 @@
         <w:bidi/>
         <w:jc w:val="both"/>
         <w:rPr>
-          <w:rFonts w:hint="cs"/>
           <w:rtl/>
           <w:lang w:bidi="fa-IR"/>
         </w:rPr>
@@ -9985,110 +10002,282 @@
           <w:rtl/>
           <w:lang w:bidi="fa-IR"/>
         </w:rPr>
-        <w:t xml:space="preserve">در حالتی که </w:t>
-      </w:r>
-      <w:r>
-        <w:rPr>
-          <w:lang w:bidi="fa-IR"/>
-        </w:rPr>
-        <w:t>hit</w:t>
-      </w:r>
-      <w:r>
-        <w:rPr>
-          <w:rFonts w:hint="cs"/>
-          <w:rtl/>
-          <w:lang w:bidi="fa-IR"/>
-        </w:rPr>
-        <w:t xml:space="preserve"> رخ داده باشد، </w:t>
-      </w:r>
-      <w:r>
-        <w:rPr>
-          <w:rFonts w:hint="cs"/>
-          <w:rtl/>
-          <w:lang w:bidi="fa-IR"/>
-        </w:rPr>
-        <w:t xml:space="preserve">همانطور که در شکل 9 مشخص است، کلمه مناسب بدون تاخیر انتخاب شده </w:t>
+        <w:t>حالا چهار حالت مختلف را بررسی می</w:t>
+      </w:r>
+      <w:r>
+        <w:rPr>
+          <w:rtl/>
+          <w:lang w:bidi="fa-IR"/>
+        </w:rPr>
+        <w:softHyphen/>
+      </w:r>
+      <w:r>
+        <w:rPr>
+          <w:rFonts w:hint="cs"/>
+          <w:rtl/>
+          <w:lang w:bidi="fa-IR"/>
+        </w:rPr>
+        <w:t>کنیم:</w:t>
       </w:r>
     </w:p>
     <w:p>
       <w:pPr>
+        <w:pStyle w:val="ListParagraph"/>
+        <w:numPr>
+          <w:ilvl w:val="0"/>
+          <w:numId w:val="8"/>
+        </w:numPr>
         <w:bidi/>
         <w:jc w:val="both"/>
         <w:rPr>
-          <w:rFonts w:hint="cs"/>
-          <w:rtl/>
           <w:lang w:bidi="fa-IR"/>
         </w:rPr>
       </w:pPr>
+      <w:r>
+        <w:rPr>
+          <w:b/>
+          <w:bCs/>
+          <w:color w:val="00B050"/>
+          <w:lang w:bidi="fa-IR"/>
+        </w:rPr>
+        <w:t>hit</w:t>
+      </w:r>
+      <w:r>
+        <w:rPr>
+          <w:rFonts w:hint="cs"/>
+          <w:b/>
+          <w:bCs/>
+          <w:color w:val="00B050"/>
+          <w:rtl/>
+          <w:lang w:bidi="fa-IR"/>
+        </w:rPr>
+        <w:t xml:space="preserve"> در خواندن</w:t>
+      </w:r>
+      <w:r>
+        <w:rPr>
+          <w:rFonts w:hint="cs"/>
+          <w:rtl/>
+          <w:lang w:bidi="fa-IR"/>
+        </w:rPr>
+        <w:t>:</w:t>
+      </w:r>
+      <w:r>
+        <w:rPr>
+          <w:rFonts w:hint="cs"/>
+          <w:rtl/>
+          <w:lang w:bidi="fa-IR"/>
+        </w:rPr>
+        <w:t xml:space="preserve"> </w:t>
+      </w:r>
+      <w:r>
+        <w:rPr>
+          <w:rFonts w:hint="cs"/>
+          <w:rtl/>
+          <w:lang w:bidi="fa-IR"/>
+        </w:rPr>
+        <w:t>همانطور که در شکل 9 مشخص است، کلمه مورد نظر بدون تاخیر انتخاب شده و به عنوان خروجی داده می</w:t>
+      </w:r>
+      <w:r>
+        <w:rPr>
+          <w:rtl/>
+          <w:lang w:bidi="fa-IR"/>
+        </w:rPr>
+        <w:softHyphen/>
+      </w:r>
+      <w:r>
+        <w:rPr>
+          <w:rFonts w:hint="cs"/>
+          <w:rtl/>
+          <w:lang w:bidi="fa-IR"/>
+        </w:rPr>
+        <w:t>شود.</w:t>
+      </w:r>
     </w:p>
     <w:p>
       <w:pPr>
-        <w:pStyle w:val="Heading1"/>
+        <w:pStyle w:val="ListParagraph"/>
+        <w:numPr>
+          <w:ilvl w:val="0"/>
+          <w:numId w:val="8"/>
+        </w:numPr>
         <w:bidi/>
-        <w:rPr>
-          <w:rtl/>
+        <w:jc w:val="both"/>
+        <w:rPr>
           <w:lang w:bidi="fa-IR"/>
         </w:rPr>
       </w:pPr>
-      <w:bookmarkStart w:id="4" w:name="_Toc138341952"/>
-      <w:r>
-        <w:rPr>
-          <w:rFonts w:hint="cs"/>
-          <w:rtl/>
-          <w:lang w:bidi="fa-IR"/>
-        </w:rPr>
-        <w:t xml:space="preserve">تست </w:t>
-      </w:r>
-      <w:r>
-        <w:rPr>
-          <w:rFonts w:hint="cs"/>
-          <w:rtl/>
-          <w:lang w:bidi="fa-IR"/>
-        </w:rPr>
-        <w:t>عملکرد</w:t>
-      </w:r>
-      <w:bookmarkEnd w:id="4"/>
+      <w:r>
+        <w:rPr>
+          <w:b/>
+          <w:bCs/>
+          <w:color w:val="00B050"/>
+          <w:lang w:bidi="fa-IR"/>
+        </w:rPr>
+        <w:t>hit</w:t>
+      </w:r>
+      <w:r>
+        <w:rPr>
+          <w:rFonts w:hint="cs"/>
+          <w:b/>
+          <w:bCs/>
+          <w:color w:val="00B050"/>
+          <w:rtl/>
+          <w:lang w:bidi="fa-IR"/>
+        </w:rPr>
+        <w:t xml:space="preserve"> در نوشتن</w:t>
+      </w:r>
+      <w:r>
+        <w:rPr>
+          <w:rFonts w:hint="cs"/>
+          <w:rtl/>
+          <w:lang w:bidi="fa-IR"/>
+        </w:rPr>
+        <w:t xml:space="preserve">: </w:t>
+      </w:r>
+      <w:r>
+        <w:rPr>
+          <w:rFonts w:hint="cs"/>
+          <w:rtl/>
+          <w:lang w:bidi="fa-IR"/>
+        </w:rPr>
+        <w:t xml:space="preserve">باید سیگنال </w:t>
+      </w:r>
+      <w:r>
+        <w:rPr>
+          <w:lang w:bidi="fa-IR"/>
+        </w:rPr>
+        <w:t>WE</w:t>
+      </w:r>
+      <w:r>
+        <w:rPr>
+          <w:rFonts w:hint="cs"/>
+          <w:rtl/>
+          <w:lang w:bidi="fa-IR"/>
+        </w:rPr>
+        <w:t xml:space="preserve"> کلمه مورد نظر در </w:t>
+      </w:r>
+      <w:r>
+        <w:rPr>
+          <w:lang w:bidi="fa-IR"/>
+        </w:rPr>
+        <w:t>cache</w:t>
+      </w:r>
+      <w:r>
+        <w:rPr>
+          <w:rFonts w:hint="cs"/>
+          <w:rtl/>
+          <w:lang w:bidi="fa-IR"/>
+        </w:rPr>
+        <w:t xml:space="preserve"> فعال شود</w:t>
+      </w:r>
+      <w:r>
+        <w:rPr>
+          <w:rFonts w:hint="cs"/>
+          <w:rtl/>
+          <w:lang w:bidi="fa-IR"/>
+        </w:rPr>
+        <w:t xml:space="preserve"> (مطابق شکل 12)</w:t>
+      </w:r>
+      <w:r>
+        <w:rPr>
+          <w:rFonts w:hint="cs"/>
+          <w:rtl/>
+          <w:lang w:bidi="fa-IR"/>
+        </w:rPr>
+        <w:t xml:space="preserve">. دیتایی که باید نوشته شود همانطور که در شکل 8 مشخص است، بر اساس </w:t>
+      </w:r>
+      <w:r>
+        <w:rPr>
+          <w:lang w:bidi="fa-IR"/>
+        </w:rPr>
+        <w:t>hit</w:t>
+      </w:r>
+      <w:r>
+        <w:rPr>
+          <w:rFonts w:hint="cs"/>
+          <w:rtl/>
+          <w:lang w:bidi="fa-IR"/>
+        </w:rPr>
+        <w:t xml:space="preserve"> شدن یا نشدن انتخاب می</w:t>
+      </w:r>
+      <w:r>
+        <w:rPr>
+          <w:rtl/>
+          <w:lang w:bidi="fa-IR"/>
+        </w:rPr>
+        <w:softHyphen/>
+      </w:r>
+      <w:r>
+        <w:rPr>
+          <w:rFonts w:hint="cs"/>
+          <w:rtl/>
+          <w:lang w:bidi="fa-IR"/>
+        </w:rPr>
+        <w:t>شود.</w:t>
+      </w:r>
     </w:p>
     <w:p>
       <w:pPr>
+        <w:pStyle w:val="ListParagraph"/>
+        <w:numPr>
+          <w:ilvl w:val="0"/>
+          <w:numId w:val="8"/>
+        </w:numPr>
         <w:bidi/>
         <w:jc w:val="both"/>
         <w:rPr>
-          <w:rtl/>
           <w:lang w:bidi="fa-IR"/>
         </w:rPr>
       </w:pPr>
       <w:r>
         <w:rPr>
-          <w:rFonts w:hint="cs"/>
-          <w:rtl/>
-          <w:lang w:bidi="fa-IR"/>
-        </w:rPr>
-        <w:t>برای اطمینان از عملکرد صحیح ا</w:t>
-      </w:r>
-      <w:r>
-        <w:rPr>
-          <w:rFonts w:hint="cs"/>
-          <w:rtl/>
-          <w:lang w:bidi="fa-IR"/>
-        </w:rPr>
-        <w:t>جزا</w:t>
-      </w:r>
-      <w:r>
-        <w:rPr>
-          <w:rFonts w:hint="cs"/>
-          <w:rtl/>
-          <w:lang w:bidi="fa-IR"/>
-        </w:rPr>
-        <w:t>ی مدار</w:t>
-      </w:r>
-      <w:r>
-        <w:rPr>
-          <w:rFonts w:hint="cs"/>
-          <w:rtl/>
-          <w:lang w:bidi="fa-IR"/>
-        </w:rPr>
-        <w:t xml:space="preserve"> و همچنین عملکرد نهایی پردازنده، تست</w:t>
+          <w:b/>
+          <w:bCs/>
+          <w:color w:val="FF0000"/>
+          <w:lang w:bidi="fa-IR"/>
+        </w:rPr>
+        <w:t>miss</w:t>
+      </w:r>
+      <w:r>
+        <w:rPr>
+          <w:rFonts w:hint="cs"/>
+          <w:b/>
+          <w:bCs/>
+          <w:color w:val="FF0000"/>
+          <w:rtl/>
+          <w:lang w:bidi="fa-IR"/>
+        </w:rPr>
+        <w:t xml:space="preserve"> در نوشتن</w:t>
+      </w:r>
+      <w:r>
+        <w:rPr>
+          <w:rFonts w:hint="cs"/>
+          <w:rtl/>
+          <w:lang w:bidi="fa-IR"/>
+        </w:rPr>
+        <w:t xml:space="preserve">: </w:t>
+      </w:r>
+      <w:r>
+        <w:rPr>
+          <w:rFonts w:hint="cs"/>
+          <w:rtl/>
+          <w:lang w:bidi="fa-IR"/>
+        </w:rPr>
+        <w:t xml:space="preserve">فرایند آوردن بلاک از حافظه اصلی، دقیقا مشابه حالتی که در خواندن </w:t>
+      </w:r>
+      <w:r>
+        <w:rPr>
+          <w:lang w:bidi="fa-IR"/>
+        </w:rPr>
+        <w:t>miss</w:t>
+      </w:r>
+      <w:r>
+        <w:rPr>
+          <w:rFonts w:hint="cs"/>
+          <w:rtl/>
+          <w:lang w:bidi="fa-IR"/>
+        </w:rPr>
+        <w:t xml:space="preserve"> رخ دهد اتفاق می</w:t>
       </w:r>
       <w:r>
         <w:rPr>
@@ -10103,31 +10292,88 @@
           <w:rtl/>
           <w:lang w:bidi="fa-IR"/>
         </w:rPr>
-        <w:t>هایی طراحی میکنیم که بتوانیم به صورت خودکار عملکرد مدار را بررسی کنیم.</w:t>
+        <w:t xml:space="preserve">افتد و بعد از اینکه بلاک در </w:t>
+      </w:r>
+      <w:r>
+        <w:rPr>
+          <w:lang w:bidi="fa-IR"/>
+        </w:rPr>
+        <w:t>cache</w:t>
+      </w:r>
+      <w:r>
+        <w:rPr>
+          <w:rFonts w:hint="cs"/>
+          <w:rtl/>
+          <w:lang w:bidi="fa-IR"/>
+        </w:rPr>
+        <w:t xml:space="preserve"> نوشته شد، مانند این رفتار می</w:t>
+      </w:r>
+      <w:r>
+        <w:rPr>
+          <w:rtl/>
+          <w:lang w:bidi="fa-IR"/>
+        </w:rPr>
+        <w:softHyphen/>
+      </w:r>
+      <w:r>
+        <w:rPr>
+          <w:rFonts w:hint="cs"/>
+          <w:rtl/>
+          <w:lang w:bidi="fa-IR"/>
+        </w:rPr>
+        <w:t xml:space="preserve">کنیم که هنگام نوشتن </w:t>
+      </w:r>
+      <w:r>
+        <w:rPr>
+          <w:lang w:bidi="fa-IR"/>
+        </w:rPr>
+        <w:t>hit</w:t>
+      </w:r>
+      <w:r>
+        <w:rPr>
+          <w:rFonts w:hint="cs"/>
+          <w:rtl/>
+          <w:lang w:bidi="fa-IR"/>
+        </w:rPr>
+        <w:t xml:space="preserve"> شده و سیگنال </w:t>
+      </w:r>
+      <w:r>
+        <w:rPr>
+          <w:lang w:bidi="fa-IR"/>
+        </w:rPr>
+        <w:t>WE</w:t>
+      </w:r>
+      <w:r>
+        <w:rPr>
+          <w:rFonts w:hint="cs"/>
+          <w:rtl/>
+          <w:lang w:bidi="fa-IR"/>
+        </w:rPr>
+        <w:t xml:space="preserve"> کلمه مورد نظر فعال می</w:t>
+      </w:r>
+      <w:r>
+        <w:rPr>
+          <w:rtl/>
+          <w:lang w:bidi="fa-IR"/>
+        </w:rPr>
+        <w:softHyphen/>
+      </w:r>
+      <w:r>
+        <w:rPr>
+          <w:rFonts w:hint="cs"/>
+          <w:rtl/>
+          <w:lang w:bidi="fa-IR"/>
+        </w:rPr>
+        <w:t>شود.</w:t>
       </w:r>
     </w:p>
     <w:p>
       <w:pPr>
-        <w:pStyle w:val="Heading2"/>
-        <w:bidi/>
-        <w:rPr>
-          <w:rtl/>
-          <w:lang w:bidi="fa-IR"/>
-        </w:rPr>
-      </w:pPr>
-      <w:bookmarkStart w:id="5" w:name="_Toc138341953"/>
-      <w:r>
-        <w:rPr>
-          <w:rFonts w:hint="cs"/>
-          <w:rtl/>
-          <w:lang w:bidi="fa-IR"/>
-        </w:rPr>
-        <w:t>تست عملکرد اجزای مدار</w:t>
-      </w:r>
-      <w:bookmarkEnd w:id="5"/>
-    </w:p>
-    <w:p>
-      <w:pPr>
+        <w:pStyle w:val="ListParagraph"/>
+        <w:numPr>
+          <w:ilvl w:val="0"/>
+          <w:numId w:val="8"/>
+        </w:numPr>
         <w:bidi/>
         <w:jc w:val="both"/>
         <w:rPr>
@@ -10142,18 +10388,18 @@
         <mc:AlternateContent>
           <mc:Choice Requires="wps">
             <w:drawing>
-              <wp:anchor distT="0" distB="0" distL="114300" distR="114300" simplePos="0" relativeHeight="251739136" behindDoc="0" locked="0" layoutInCell="1" allowOverlap="1" wp14:anchorId="45F07267" wp14:editId="139D51C5">
+              <wp:anchor distT="0" distB="0" distL="114300" distR="114300" simplePos="0" relativeHeight="251819008" behindDoc="0" locked="0" layoutInCell="1" allowOverlap="1" wp14:anchorId="0346B838" wp14:editId="6D2CFAF3">
                 <wp:simplePos x="0" y="0"/>
                 <wp:positionH relativeFrom="column">
-                  <wp:posOffset>1043940</wp:posOffset>
+                  <wp:posOffset>4709647</wp:posOffset>
                 </wp:positionH>
                 <wp:positionV relativeFrom="paragraph">
-                  <wp:posOffset>2984500</wp:posOffset>
+                  <wp:posOffset>4307205</wp:posOffset>
                 </wp:positionV>
-                <wp:extent cx="4186555" cy="208280"/>
-                <wp:effectExtent l="0" t="0" r="4445" b="1270"/>
+                <wp:extent cx="1517015" cy="196850"/>
+                <wp:effectExtent l="0" t="0" r="6985" b="0"/>
                 <wp:wrapTopAndBottom/>
-                <wp:docPr id="1039334870" name="Text Box 1"/>
+                <wp:docPr id="238863074" name="Text Box 1"/>
                 <wp:cNvGraphicFramePr/>
                 <a:graphic xmlns:a="http://schemas.openxmlformats.org/drawingml/2006/main">
                   <a:graphicData uri="http://schemas.microsoft.com/office/word/2010/wordprocessingShape">
@@ -10162,7 +10408,7 @@
                       <wps:spPr>
                         <a:xfrm>
                           <a:off x="0" y="0"/>
-                          <a:ext cx="4186555" cy="208280"/>
+                          <a:ext cx="1517015" cy="196850"/>
                         </a:xfrm>
                         <a:prstGeom prst="rect">
                           <a:avLst/>
@@ -10181,8 +10427,12 @@
                               <w:pStyle w:val="Caption"/>
                               <w:bidi/>
                               <w:rPr>
+                                <w:b/>
+                                <w:bCs/>
                                 <w:noProof/>
+                                <w:color w:val="FF0000"/>
                                 <w:szCs w:val="24"/>
+                                <w:lang w:bidi="fa-IR"/>
                               </w:rPr>
                             </w:pPr>
                             <w:r>
@@ -10246,13 +10496,28 @@
                                 <w:rtl/>
                                 <w:lang w:bidi="fa-IR"/>
                               </w:rPr>
-                              <w:t xml:space="preserve">- طراحی ماژول </w:t>
-                            </w:r>
-                            <w:r>
-                              <w:rPr>
+                              <w:t>- خروجی</w:t>
+                            </w:r>
+                            <w:r>
+                              <w:rPr>
+                                <w:rtl/>
                                 <w:lang w:bidi="fa-IR"/>
                               </w:rPr>
-                              <w:t>ALU Test</w:t>
+                              <w:softHyphen/>
+                            </w:r>
+                            <w:r>
+                              <w:rPr>
+                                <w:rFonts w:hint="cs"/>
+                                <w:rtl/>
+                                <w:lang w:bidi="fa-IR"/>
+                              </w:rPr>
+                              <w:t xml:space="preserve">های </w:t>
+                            </w:r>
+                            <w:r>
+                              <w:rPr>
+                                <w:lang w:bidi="fa-IR"/>
+                              </w:rPr>
+                              <w:t>cache</w:t>
                             </w:r>
                           </w:p>
                         </w:txbxContent>
@@ -10266,6 +10531,9 @@
                     </wps:wsp>
                   </a:graphicData>
                 </a:graphic>
+                <wp14:sizeRelH relativeFrom="margin">
+                  <wp14:pctWidth>0</wp14:pctWidth>
+                </wp14:sizeRelH>
                 <wp14:sizeRelV relativeFrom="margin">
                   <wp14:pctHeight>0</wp14:pctHeight>
                 </wp14:sizeRelV>
@@ -10274,7 +10542,7 @@
           </mc:Choice>
           <mc:Fallback>
             <w:pict>
-              <v:shape w14:anchorId="45F07267" id="_x0000_s1035" type="#_x0000_t202" style="position:absolute;left:0;text-align:left;margin-left:82.2pt;margin-top:235pt;width:329.65pt;height:16.4pt;z-index:251739136;visibility:visible;mso-wrap-style:square;mso-height-percent:0;mso-wrap-distance-left:9pt;mso-wrap-distance-top:0;mso-wrap-distance-right:9pt;mso-wrap-distance-bottom:0;mso-position-horizontal:absolute;mso-position-horizontal-relative:text;mso-position-vertical:absolute;mso-position-vertical-relative:text;mso-height-percent:0;mso-height-relative:margin;v-text-anchor:top" o:gfxdata="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" stroked="f">
+              <v:shape w14:anchorId="0346B838" id="_x0000_s1035" type="#_x0000_t202" style="position:absolute;left:0;text-align:left;margin-left:370.85pt;margin-top:339.15pt;width:119.45pt;height:15.5pt;z-index:251819008;visibility:visible;mso-wrap-style:square;mso-width-percent:0;mso-height-percent:0;mso-wrap-distance-left:9pt;mso-wrap-distance-top:0;mso-wrap-distance-right:9pt;mso-wrap-distance-bottom:0;mso-position-horizontal:absolute;mso-position-horizontal-relative:text;mso-position-vertical:absolute;mso-position-vertical-relative:text;mso-width-percent:0;mso-height-percent:0;mso-width-relative:margin;mso-height-relative:margin;v-text-anchor:top" o:gfxdata="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" stroked="f">
                 <v:textbox inset="0,0,0,0">
                   <w:txbxContent>
                     <w:p>
@@ -10282,8 +10550,12 @@
                         <w:pStyle w:val="Caption"/>
                         <w:bidi/>
                         <w:rPr>
+                          <w:b/>
+                          <w:bCs/>
                           <w:noProof/>
+                          <w:color w:val="FF0000"/>
                           <w:szCs w:val="24"/>
+                          <w:lang w:bidi="fa-IR"/>
                         </w:rPr>
                       </w:pPr>
                       <w:r>
@@ -10347,13 +10619,28 @@
                           <w:rtl/>
                           <w:lang w:bidi="fa-IR"/>
                         </w:rPr>
-                        <w:t xml:space="preserve">- طراحی ماژول </w:t>
-                      </w:r>
-                      <w:r>
-                        <w:rPr>
+                        <w:t>- خروجی</w:t>
+                      </w:r>
+                      <w:r>
+                        <w:rPr>
+                          <w:rtl/>
                           <w:lang w:bidi="fa-IR"/>
                         </w:rPr>
-                        <w:t>ALU Test</w:t>
+                        <w:softHyphen/>
+                      </w:r>
+                      <w:r>
+                        <w:rPr>
+                          <w:rFonts w:hint="cs"/>
+                          <w:rtl/>
+                          <w:lang w:bidi="fa-IR"/>
+                        </w:rPr>
+                        <w:t xml:space="preserve">های </w:t>
+                      </w:r>
+                      <w:r>
+                        <w:rPr>
+                          <w:lang w:bidi="fa-IR"/>
+                        </w:rPr>
+                        <w:t>cache</w:t>
                       </w:r>
                     </w:p>
                   </w:txbxContent>
@@ -10366,99 +10653,232 @@
       </w:r>
       <w:r>
         <w:rPr>
+          <w:b/>
+          <w:bCs/>
           <w:noProof/>
-        </w:rPr>
-        <w:drawing>
-          <wp:anchor distT="0" distB="0" distL="114300" distR="114300" simplePos="0" relativeHeight="251737088" behindDoc="0" locked="0" layoutInCell="1" allowOverlap="1" wp14:anchorId="0845BFDD" wp14:editId="4E989697">
-            <wp:simplePos x="0" y="0"/>
-            <wp:positionH relativeFrom="margin">
-              <wp:align>center</wp:align>
-            </wp:positionH>
-            <wp:positionV relativeFrom="paragraph">
-              <wp:posOffset>513848</wp:posOffset>
-            </wp:positionV>
-            <wp:extent cx="4186555" cy="2412365"/>
-            <wp:effectExtent l="0" t="0" r="4445" b="6985"/>
-            <wp:wrapTopAndBottom/>
-            <wp:docPr id="1575627109" name="Picture 1"/>
-            <wp:cNvGraphicFramePr>
-              <a:graphicFrameLocks xmlns:a="http://schemas.openxmlformats.org/drawingml/2006/main" noChangeAspect="1"/>
-            </wp:cNvGraphicFramePr>
-            <a:graphic xmlns:a="http://schemas.openxmlformats.org/drawingml/2006/main">
-              <a:graphicData uri="http://schemas.openxmlformats.org/drawingml/2006/picture">
-                <pic:pic xmlns:pic="http://schemas.openxmlformats.org/drawingml/2006/picture">
-                  <pic:nvPicPr>
-                    <pic:cNvPr id="1575627109" name=""/>
-                    <pic:cNvPicPr/>
-                  </pic:nvPicPr>
-                  <pic:blipFill>
-                    <a:blip r:embed="rId24" cstate="print">
-                      <a:extLst>
-                        <a:ext uri="{28A0092B-C50C-407E-A947-70E740481C1C}">
-                          <a14:useLocalDpi xmlns:a14="http://schemas.microsoft.com/office/drawing/2010/main" val="0"/>
-                        </a:ext>
-                      </a:extLst>
-                    </a:blip>
-                    <a:stretch>
-                      <a:fillRect/>
-                    </a:stretch>
-                  </pic:blipFill>
-                  <pic:spPr>
-                    <a:xfrm>
-                      <a:off x="0" y="0"/>
-                      <a:ext cx="4186555" cy="2412365"/>
-                    </a:xfrm>
-                    <a:prstGeom prst="rect">
-                      <a:avLst/>
-                    </a:prstGeom>
-                  </pic:spPr>
-                </pic:pic>
-              </a:graphicData>
-            </a:graphic>
-            <wp14:sizeRelH relativeFrom="margin">
-              <wp14:pctWidth>0</wp14:pctWidth>
-            </wp14:sizeRelH>
-            <wp14:sizeRelV relativeFrom="margin">
-              <wp14:pctHeight>0</wp14:pctHeight>
-            </wp14:sizeRelV>
-          </wp:anchor>
-        </w:drawing>
-      </w:r>
-      <w:r>
-        <w:rPr>
-          <w:rFonts w:hint="cs"/>
-          <w:rtl/>
-          <w:lang w:bidi="fa-IR"/>
-        </w:rPr>
-        <w:t xml:space="preserve">در این بخش، عملکرد هر کدام از اجزای مدار مثل </w:t>
-      </w:r>
-      <w:r>
-        <w:rPr>
-          <w:lang w:bidi="fa-IR"/>
-        </w:rPr>
-        <w:t>ALU</w:t>
-      </w:r>
-      <w:r>
-        <w:rPr>
-          <w:rFonts w:hint="cs"/>
-          <w:rtl/>
-          <w:lang w:bidi="fa-IR"/>
-        </w:rPr>
-        <w:t xml:space="preserve"> و </w:t>
-      </w:r>
-      <w:r>
-        <w:rPr>
-          <w:lang w:bidi="fa-IR"/>
-        </w:rPr>
-        <w:t>CU</w:t>
-      </w:r>
-      <w:r>
-        <w:rPr>
-          <w:rFonts w:hint="cs"/>
-          <w:rtl/>
-          <w:lang w:bidi="fa-IR"/>
-        </w:rPr>
-        <w:t xml:space="preserve"> را می</w:t>
+          <w:color w:val="FF0000"/>
+          <w:lang w:bidi="fa-IR"/>
+        </w:rPr>
+        <mc:AlternateContent>
+          <mc:Choice Requires="wpg">
+            <w:drawing>
+              <wp:anchor distT="0" distB="0" distL="114300" distR="114300" simplePos="0" relativeHeight="251816960" behindDoc="0" locked="0" layoutInCell="1" allowOverlap="1" wp14:anchorId="38F97CB1" wp14:editId="16198C6D">
+                <wp:simplePos x="0" y="0"/>
+                <wp:positionH relativeFrom="column">
+                  <wp:posOffset>-159095</wp:posOffset>
+                </wp:positionH>
+                <wp:positionV relativeFrom="paragraph">
+                  <wp:posOffset>5479521</wp:posOffset>
+                </wp:positionV>
+                <wp:extent cx="6533882" cy="3783892"/>
+                <wp:effectExtent l="0" t="0" r="635" b="7620"/>
+                <wp:wrapTopAndBottom/>
+                <wp:docPr id="1800638804" name="Group 2"/>
+                <wp:cNvGraphicFramePr/>
+                <a:graphic xmlns:a="http://schemas.openxmlformats.org/drawingml/2006/main">
+                  <a:graphicData uri="http://schemas.microsoft.com/office/word/2010/wordprocessingGroup">
+                    <wpg:wgp>
+                      <wpg:cNvGrpSpPr/>
+                      <wpg:grpSpPr>
+                        <a:xfrm>
+                          <a:off x="0" y="0"/>
+                          <a:ext cx="6533882" cy="3783892"/>
+                          <a:chOff x="0" y="0"/>
+                          <a:chExt cx="6533882" cy="3783892"/>
+                        </a:xfrm>
+                      </wpg:grpSpPr>
+                      <pic:pic xmlns:pic="http://schemas.openxmlformats.org/drawingml/2006/picture">
+                        <pic:nvPicPr>
+                          <pic:cNvPr id="2239831" name="Picture 2239831"/>
+                          <pic:cNvPicPr>
+                            <a:picLocks noChangeAspect="1"/>
+                          </pic:cNvPicPr>
+                        </pic:nvPicPr>
+                        <pic:blipFill rotWithShape="1">
+                          <a:blip r:embed="rId24" cstate="print">
+                            <a:extLst>
+                              <a:ext uri="{28A0092B-C50C-407E-A947-70E740481C1C}">
+                                <a14:useLocalDpi xmlns:a14="http://schemas.microsoft.com/office/drawing/2010/main" val="0"/>
+                              </a:ext>
+                            </a:extLst>
+                          </a:blip>
+                          <a:srcRect l="69790" t="7862" r="1058" b="56927"/>
+                          <a:stretch/>
+                        </pic:blipFill>
+                        <pic:spPr bwMode="auto">
+                          <a:xfrm>
+                            <a:off x="0" y="0"/>
+                            <a:ext cx="3530600" cy="3777615"/>
+                          </a:xfrm>
+                          <a:prstGeom prst="rect">
+                            <a:avLst/>
+                          </a:prstGeom>
+                          <a:noFill/>
+                          <a:ln>
+                            <a:noFill/>
+                          </a:ln>
+                          <a:extLst>
+                            <a:ext uri="{53640926-AAD7-44D8-BBD7-CCE9431645EC}">
+                              <a14:shadowObscured xmlns:a14="http://schemas.microsoft.com/office/drawing/2010/main"/>
+                            </a:ext>
+                          </a:extLst>
+                        </pic:spPr>
+                      </pic:pic>
+                      <pic:pic xmlns:pic="http://schemas.openxmlformats.org/drawingml/2006/picture">
+                        <pic:nvPicPr>
+                          <pic:cNvPr id="1733123098" name="Picture 1"/>
+                          <pic:cNvPicPr>
+                            <a:picLocks noChangeAspect="1"/>
+                          </pic:cNvPicPr>
+                        </pic:nvPicPr>
+                        <pic:blipFill rotWithShape="1">
+                          <a:blip r:embed="rId24" cstate="print">
+                            <a:extLst>
+                              <a:ext uri="{28A0092B-C50C-407E-A947-70E740481C1C}">
+                                <a14:useLocalDpi xmlns:a14="http://schemas.microsoft.com/office/drawing/2010/main" val="0"/>
+                              </a:ext>
+                            </a:extLst>
+                          </a:blip>
+                          <a:srcRect l="69601" t="43094" r="806" b="27547"/>
+                          <a:stretch/>
+                        </pic:blipFill>
+                        <pic:spPr bwMode="auto">
+                          <a:xfrm>
+                            <a:off x="3340467" y="977827"/>
+                            <a:ext cx="3193415" cy="2806065"/>
+                          </a:xfrm>
+                          <a:prstGeom prst="rect">
+                            <a:avLst/>
+                          </a:prstGeom>
+                          <a:noFill/>
+                          <a:ln>
+                            <a:noFill/>
+                          </a:ln>
+                          <a:extLst>
+                            <a:ext uri="{53640926-AAD7-44D8-BBD7-CCE9431645EC}">
+                              <a14:shadowObscured xmlns:a14="http://schemas.microsoft.com/office/drawing/2010/main"/>
+                            </a:ext>
+                          </a:extLst>
+                        </pic:spPr>
+                      </pic:pic>
+                      <pic:pic xmlns:pic="http://schemas.openxmlformats.org/drawingml/2006/picture">
+                        <pic:nvPicPr>
+                          <pic:cNvPr id="130319458" name="Picture 130319458"/>
+                          <pic:cNvPicPr>
+                            <a:picLocks noChangeAspect="1"/>
+                          </pic:cNvPicPr>
+                        </pic:nvPicPr>
+                        <pic:blipFill rotWithShape="1">
+                          <a:blip r:embed="rId24" cstate="print">
+                            <a:extLst>
+                              <a:ext uri="{28A0092B-C50C-407E-A947-70E740481C1C}">
+                                <a14:useLocalDpi xmlns:a14="http://schemas.microsoft.com/office/drawing/2010/main" val="0"/>
+                              </a:ext>
+                            </a:extLst>
+                          </a:blip>
+                          <a:srcRect l="71770" t="1280" r="12993" b="93877"/>
+                          <a:stretch/>
+                        </pic:blipFill>
+                        <pic:spPr bwMode="auto">
+                          <a:xfrm>
+                            <a:off x="3530747" y="121568"/>
+                            <a:ext cx="1727835" cy="486410"/>
+                          </a:xfrm>
+                          <a:prstGeom prst="rect">
+                            <a:avLst/>
+                          </a:prstGeom>
+                          <a:noFill/>
+                          <a:ln>
+                            <a:noFill/>
+                          </a:ln>
+                          <a:extLst>
+                            <a:ext uri="{53640926-AAD7-44D8-BBD7-CCE9431645EC}">
+                              <a14:shadowObscured xmlns:a14="http://schemas.microsoft.com/office/drawing/2010/main"/>
+                            </a:ext>
+                          </a:extLst>
+                        </pic:spPr>
+                      </pic:pic>
+                    </wpg:wgp>
+                  </a:graphicData>
+                </a:graphic>
+              </wp:anchor>
+            </w:drawing>
+          </mc:Choice>
+          <mc:Fallback>
+            <w:pict>
+              <v:group w14:anchorId="4E265BEF" id="Group 2" o:spid="_x0000_s1026" style="position:absolute;margin-left:-12.55pt;margin-top:431.45pt;width:514.5pt;height:297.95pt;z-index:251816960" coordsize="65338,37838" o:gfxdata="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">
+                <v:shape id="Picture 2239831" o:spid="_x0000_s1027" type="#_x0000_t75" style="position:absolute;width:35306;height:37776;visibility:visible;mso-wrap-style:square" o:gfxdata="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">
+                  <v:imagedata r:id="rId25" o:title="" croptop="5152f" cropbottom="37308f" cropleft="45738f" cropright="693f"/>
+                </v:shape>
+                <v:shape id="Picture 1" o:spid="_x0000_s1028" type="#_x0000_t75" style="position:absolute;left:33404;top:9778;width:31934;height:28060;visibility:visible;mso-wrap-style:square" o:gfxdata="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">
+                  <v:imagedata r:id="rId25" o:title="" croptop="28242f" cropbottom="18053f" cropleft="45614f" cropright="528f"/>
+                </v:shape>
+                <v:shape id="Picture 130319458" o:spid="_x0000_s1029" type="#_x0000_t75" style="position:absolute;left:35307;top:1215;width:17278;height:4864;visibility:visible;mso-wrap-style:square" o:gfxdata="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">
+                  <v:imagedata r:id="rId25" o:title="" croptop="839f" cropbottom="61523f" cropleft="47035f" cropright="8515f"/>
+                </v:shape>
+                <w10:wrap type="topAndBottom"/>
+              </v:group>
+            </w:pict>
+          </mc:Fallback>
+        </mc:AlternateContent>
+      </w:r>
+      <w:r>
+        <w:rPr>
+          <w:b/>
+          <w:bCs/>
+          <w:color w:val="FF0000"/>
+          <w:lang w:bidi="fa-IR"/>
+        </w:rPr>
+        <w:t>miss</w:t>
+      </w:r>
+      <w:r>
+        <w:rPr>
+          <w:rFonts w:hint="cs"/>
+          <w:b/>
+          <w:bCs/>
+          <w:color w:val="FF0000"/>
+          <w:rtl/>
+          <w:lang w:bidi="fa-IR"/>
+        </w:rPr>
+        <w:t xml:space="preserve"> در خواندن</w:t>
+      </w:r>
+      <w:r>
+        <w:rPr>
+          <w:rFonts w:hint="cs"/>
+          <w:rtl/>
+          <w:lang w:bidi="fa-IR"/>
+        </w:rPr>
+        <w:t>:</w:t>
+      </w:r>
+      <w:r>
+        <w:rPr>
+          <w:rFonts w:hint="cs"/>
+          <w:rtl/>
+          <w:lang w:bidi="fa-IR"/>
+        </w:rPr>
+        <w:t xml:space="preserve"> </w:t>
+      </w:r>
+      <w:r>
+        <w:rPr>
+          <w:rFonts w:hint="cs"/>
+          <w:rtl/>
+          <w:lang w:bidi="fa-IR"/>
+        </w:rPr>
+        <w:t xml:space="preserve">در این حالت باید 18 کلاک را مطابق جدول 1 طی کنیم. از کلاک 0 تا 8 همانطور که در شکل 3 و 4 شرح دادیم، در خارج از </w:t>
+      </w:r>
+      <w:r>
+        <w:rPr>
+          <w:lang w:bidi="fa-IR"/>
+        </w:rPr>
+        <w:t>cache</w:t>
+      </w:r>
+      <w:r>
+        <w:rPr>
+          <w:rFonts w:hint="cs"/>
+          <w:rtl/>
+          <w:lang w:bidi="fa-IR"/>
+        </w:rPr>
+        <w:t xml:space="preserve"> اتفاق می</w:t>
       </w:r>
       <w:r>
         <w:rPr>
@@ -10473,7 +10893,21 @@
           <w:rtl/>
           <w:lang w:bidi="fa-IR"/>
         </w:rPr>
-        <w:t>سنجیم. برای این کار، ابتدا یک ماژول جدید ساخته و از جزء مورد نظرمان یک نمونه می</w:t>
+        <w:t xml:space="preserve">افتد و ما در داخل </w:t>
+      </w:r>
+      <w:r>
+        <w:rPr>
+          <w:lang w:bidi="fa-IR"/>
+        </w:rPr>
+        <w:t>cache</w:t>
+      </w:r>
+      <w:r>
+        <w:rPr>
+          <w:rFonts w:hint="cs"/>
+          <w:rtl/>
+          <w:lang w:bidi="fa-IR"/>
+        </w:rPr>
+        <w:t xml:space="preserve"> کافی</w:t>
       </w:r>
       <w:r>
         <w:rPr>
@@ -10488,33 +10922,109 @@
           <w:rtl/>
           <w:lang w:bidi="fa-IR"/>
         </w:rPr>
-        <w:t>سازیم.</w:t>
-      </w:r>
-      <w:r>
-        <w:rPr>
-          <w:rFonts w:hint="cs"/>
-          <w:rtl/>
-          <w:lang w:bidi="fa-IR"/>
-        </w:rPr>
-        <w:t xml:space="preserve"> به عنوان نمونه، برای تست عملکرد </w:t>
-      </w:r>
-      <w:r>
-        <w:rPr>
-          <w:lang w:bidi="fa-IR"/>
-        </w:rPr>
-        <w:t>ALU</w:t>
-      </w:r>
-      <w:r>
-        <w:rPr>
-          <w:rFonts w:hint="cs"/>
-          <w:rtl/>
-          <w:lang w:bidi="fa-IR"/>
-        </w:rPr>
-        <w:t>، محتویات ماژول جدید به شکل زیر است:</w:t>
+        <w:t>است همه</w:t>
+      </w:r>
+      <w:r>
+        <w:rPr>
+          <w:rtl/>
+          <w:lang w:bidi="fa-IR"/>
+        </w:rPr>
+        <w:softHyphen/>
+      </w:r>
+      <w:r>
+        <w:rPr>
+          <w:rFonts w:hint="cs"/>
+          <w:rtl/>
+          <w:lang w:bidi="fa-IR"/>
+        </w:rPr>
+        <w:t>ی خروجی</w:t>
+      </w:r>
+      <w:r>
+        <w:rPr>
+          <w:rtl/>
+          <w:lang w:bidi="fa-IR"/>
+        </w:rPr>
+        <w:softHyphen/>
+      </w:r>
+      <w:r>
+        <w:rPr>
+          <w:rFonts w:hint="cs"/>
+          <w:rtl/>
+          <w:lang w:bidi="fa-IR"/>
+        </w:rPr>
+        <w:t xml:space="preserve">های مورد نیاز را تولید کنیم تا در خارج </w:t>
+      </w:r>
+      <w:r>
+        <w:rPr>
+          <w:lang w:bidi="fa-IR"/>
+        </w:rPr>
+        <w:t>cache</w:t>
+      </w:r>
+      <w:r>
+        <w:rPr>
+          <w:rFonts w:hint="cs"/>
+          <w:rtl/>
+          <w:lang w:bidi="fa-IR"/>
+        </w:rPr>
+        <w:t xml:space="preserve"> با توجه شکل 3 از بین آنها انتخاب شود. در شکل زیر خروجی</w:t>
+      </w:r>
+      <w:r>
+        <w:rPr>
+          <w:rtl/>
+          <w:lang w:bidi="fa-IR"/>
+        </w:rPr>
+        <w:softHyphen/>
+      </w:r>
+      <w:r>
+        <w:rPr>
+          <w:rFonts w:hint="cs"/>
+          <w:rtl/>
+          <w:lang w:bidi="fa-IR"/>
+        </w:rPr>
+        <w:t>های</w:t>
+      </w:r>
+      <w:r>
+        <w:rPr>
+          <w:rFonts w:hint="cs"/>
+          <w:rtl/>
+          <w:lang w:bidi="fa-IR"/>
+        </w:rPr>
+        <w:t xml:space="preserve"> </w:t>
+      </w:r>
+      <w:r>
+        <w:rPr>
+          <w:lang w:bidi="fa-IR"/>
+        </w:rPr>
+        <w:t>cache</w:t>
+      </w:r>
+      <w:r>
+        <w:rPr>
+          <w:rFonts w:hint="cs"/>
+          <w:rtl/>
+          <w:lang w:bidi="fa-IR"/>
+        </w:rPr>
+        <w:t xml:space="preserve"> را نمایش می</w:t>
+      </w:r>
+      <w:r>
+        <w:rPr>
+          <w:rtl/>
+          <w:lang w:bidi="fa-IR"/>
+        </w:rPr>
+        <w:softHyphen/>
+      </w:r>
+      <w:r>
+        <w:rPr>
+          <w:rFonts w:hint="cs"/>
+          <w:rtl/>
+          <w:lang w:bidi="fa-IR"/>
+        </w:rPr>
+        <w:t>دهیم:</w:t>
       </w:r>
       <w:r>
         <w:rPr>
           <w:noProof/>
+          <w:rtl/>
+          <w:lang w:bidi="fa-IR"/>
         </w:rPr>
         <w:t xml:space="preserve"> </w:t>
       </w:r>
@@ -10536,18 +11046,18 @@
         <mc:AlternateContent>
           <mc:Choice Requires="wps">
             <w:drawing>
-              <wp:anchor distT="0" distB="0" distL="114300" distR="114300" simplePos="0" relativeHeight="251742208" behindDoc="0" locked="0" layoutInCell="1" allowOverlap="1" wp14:anchorId="1D0A15E9" wp14:editId="54DF721C">
+              <wp:anchor distT="0" distB="0" distL="114300" distR="114300" simplePos="0" relativeHeight="251829248" behindDoc="0" locked="0" layoutInCell="1" allowOverlap="1" wp14:anchorId="104B67BF" wp14:editId="43B13804">
                 <wp:simplePos x="0" y="0"/>
                 <wp:positionH relativeFrom="column">
-                  <wp:posOffset>612140</wp:posOffset>
+                  <wp:posOffset>422275</wp:posOffset>
                 </wp:positionH>
                 <wp:positionV relativeFrom="paragraph">
-                  <wp:posOffset>6948805</wp:posOffset>
+                  <wp:posOffset>4214810</wp:posOffset>
                 </wp:positionV>
-                <wp:extent cx="5055870" cy="635"/>
+                <wp:extent cx="5970905" cy="635"/>
                 <wp:effectExtent l="0" t="0" r="0" b="0"/>
                 <wp:wrapTopAndBottom/>
-                <wp:docPr id="1247698312" name="Text Box 1"/>
+                <wp:docPr id="16616907" name="Text Box 1"/>
                 <wp:cNvGraphicFramePr/>
                 <a:graphic xmlns:a="http://schemas.openxmlformats.org/drawingml/2006/main">
                   <a:graphicData uri="http://schemas.microsoft.com/office/word/2010/wordprocessingShape">
@@ -10556,7 +11066,7 @@
                       <wps:spPr>
                         <a:xfrm>
                           <a:off x="0" y="0"/>
-                          <a:ext cx="5055870" cy="635"/>
+                          <a:ext cx="5970905" cy="635"/>
                         </a:xfrm>
                         <a:prstGeom prst="rect">
                           <a:avLst/>
@@ -10575,8 +11085,9 @@
                               <w:pStyle w:val="Caption"/>
                               <w:bidi/>
                               <w:rPr>
+                                <w:noProof/>
                                 <w:szCs w:val="24"/>
-                                <w:lang w:bidi="fa-IR"/>
+                                <w:lang w:val="fa-IR" w:bidi="fa-IR"/>
                               </w:rPr>
                             </w:pPr>
                             <w:r>
@@ -10640,7 +11151,7 @@
                                 <w:rtl/>
                                 <w:lang w:bidi="fa-IR"/>
                               </w:rPr>
-                              <w:t>- فایل تست</w:t>
+                              <w:t>- منطق کنترل ورودی</w:t>
                             </w:r>
                             <w:r>
                               <w:rPr>
@@ -10655,13 +11166,27 @@
                                 <w:rtl/>
                                 <w:lang w:bidi="fa-IR"/>
                               </w:rPr>
-                              <w:t xml:space="preserve">های مربوط به </w:t>
+                              <w:t xml:space="preserve">های </w:t>
                             </w:r>
                             <w:r>
                               <w:rPr>
                                 <w:lang w:bidi="fa-IR"/>
                               </w:rPr>
-                              <w:t>ALU</w:t>
+                              <w:t>WE</w:t>
+                            </w:r>
+                            <w:r>
+                              <w:rPr>
+                                <w:rFonts w:hint="cs"/>
+                                <w:rtl/>
+                                <w:lang w:bidi="fa-IR"/>
+                              </w:rPr>
+                              <w:t xml:space="preserve"> کلمات </w:t>
+                            </w:r>
+                            <w:r>
+                              <w:rPr>
+                                <w:lang w:bidi="fa-IR"/>
+                              </w:rPr>
+                              <w:t>cache</w:t>
                             </w:r>
                           </w:p>
                         </w:txbxContent>
@@ -10680,7 +11205,7 @@
           </mc:Choice>
           <mc:Fallback>
             <w:pict>
-              <v:shape w14:anchorId="1D0A15E9" id="_x0000_s1036" type="#_x0000_t202" style="position:absolute;left:0;text-align:left;margin-left:48.2pt;margin-top:547.15pt;width:398.1pt;height:.05pt;z-index:251742208;visibility:visible;mso-wrap-style:square;mso-wrap-distance-left:9pt;mso-wrap-distance-top:0;mso-wrap-distance-right:9pt;mso-wrap-distance-bottom:0;mso-position-horizontal:absolute;mso-position-horizontal-relative:text;mso-position-vertical:absolute;mso-position-vertical-relative:text;v-text-anchor:top" o:gfxdata="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" stroked="f">
+              <v:shape w14:anchorId="104B67BF" id="_x0000_s1036" type="#_x0000_t202" style="position:absolute;left:0;text-align:left;margin-left:33.25pt;margin-top:331.85pt;width:470.15pt;height:.05pt;z-index:251829248;visibility:visible;mso-wrap-style:square;mso-wrap-distance-left:9pt;mso-wrap-distance-top:0;mso-wrap-distance-right:9pt;mso-wrap-distance-bottom:0;mso-position-horizontal:absolute;mso-position-horizontal-relative:text;mso-position-vertical:absolute;mso-position-vertical-relative:text;v-text-anchor:top" o:gfxdata="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" stroked="f">
                 <v:textbox style="mso-fit-shape-to-text:t" inset="0,0,0,0">
                   <w:txbxContent>
                     <w:p>
@@ -10688,8 +11213,9 @@
                         <w:pStyle w:val="Caption"/>
                         <w:bidi/>
                         <w:rPr>
+                          <w:noProof/>
                           <w:szCs w:val="24"/>
-                          <w:lang w:bidi="fa-IR"/>
+                          <w:lang w:val="fa-IR" w:bidi="fa-IR"/>
                         </w:rPr>
                       </w:pPr>
                       <w:r>
@@ -10753,7 +11279,7 @@
                           <w:rtl/>
                           <w:lang w:bidi="fa-IR"/>
                         </w:rPr>
-                        <w:t>- فایل تست</w:t>
+                        <w:t>- منطق کنترل ورودی</w:t>
                       </w:r>
                       <w:r>
                         <w:rPr>
@@ -10768,13 +11294,27 @@
                           <w:rtl/>
                           <w:lang w:bidi="fa-IR"/>
                         </w:rPr>
-                        <w:t xml:space="preserve">های مربوط به </w:t>
+                        <w:t xml:space="preserve">های </w:t>
                       </w:r>
                       <w:r>
                         <w:rPr>
                           <w:lang w:bidi="fa-IR"/>
                         </w:rPr>
-                        <w:t>ALU</w:t>
+                        <w:t>WE</w:t>
+                      </w:r>
+                      <w:r>
+                        <w:rPr>
+                          <w:rFonts w:hint="cs"/>
+                          <w:rtl/>
+                          <w:lang w:bidi="fa-IR"/>
+                        </w:rPr>
+                        <w:t xml:space="preserve"> کلمات </w:t>
+                      </w:r>
+                      <w:r>
+                        <w:rPr>
+                          <w:lang w:bidi="fa-IR"/>
+                        </w:rPr>
+                        <w:t>cache</w:t>
                       </w:r>
                     </w:p>
                   </w:txbxContent>
@@ -10787,102 +11327,184 @@
       </w:r>
       <w:r>
         <w:rPr>
+          <w:rFonts w:hint="cs"/>
           <w:noProof/>
           <w:rtl/>
-          <w:lang w:bidi="fa-IR"/>
-        </w:rPr>
-        <w:drawing>
-          <wp:anchor distT="0" distB="0" distL="114300" distR="114300" simplePos="0" relativeHeight="251740160" behindDoc="0" locked="0" layoutInCell="1" allowOverlap="1" wp14:anchorId="66459BDE" wp14:editId="05084FEE">
-            <wp:simplePos x="0" y="0"/>
-            <wp:positionH relativeFrom="margin">
-              <wp:align>center</wp:align>
-            </wp:positionH>
-            <wp:positionV relativeFrom="paragraph">
-              <wp:posOffset>2883535</wp:posOffset>
-            </wp:positionV>
-            <wp:extent cx="5055870" cy="4008120"/>
-            <wp:effectExtent l="0" t="0" r="0" b="0"/>
-            <wp:wrapTopAndBottom/>
-            <wp:docPr id="95270790" name="Picture 1"/>
-            <wp:cNvGraphicFramePr>
-              <a:graphicFrameLocks xmlns:a="http://schemas.openxmlformats.org/drawingml/2006/main" noChangeAspect="1"/>
-            </wp:cNvGraphicFramePr>
-            <a:graphic xmlns:a="http://schemas.openxmlformats.org/drawingml/2006/main">
-              <a:graphicData uri="http://schemas.openxmlformats.org/drawingml/2006/picture">
-                <pic:pic xmlns:pic="http://schemas.openxmlformats.org/drawingml/2006/picture">
-                  <pic:nvPicPr>
-                    <pic:cNvPr id="95270790" name=""/>
-                    <pic:cNvPicPr/>
-                  </pic:nvPicPr>
-                  <pic:blipFill rotWithShape="1">
-                    <a:blip r:embed="rId25">
-                      <a:extLst>
-                        <a:ext uri="{28A0092B-C50C-407E-A947-70E740481C1C}">
-                          <a14:useLocalDpi xmlns:a14="http://schemas.microsoft.com/office/drawing/2010/main" val="0"/>
-                        </a:ext>
-                      </a:extLst>
-                    </a:blip>
-                    <a:srcRect t="243" b="-1"/>
-                    <a:stretch/>
-                  </pic:blipFill>
-                  <pic:spPr bwMode="auto">
-                    <a:xfrm>
-                      <a:off x="0" y="0"/>
-                      <a:ext cx="5055870" cy="4008120"/>
-                    </a:xfrm>
-                    <a:prstGeom prst="rect">
-                      <a:avLst/>
-                    </a:prstGeom>
-                    <a:ln>
-                      <a:noFill/>
-                    </a:ln>
-                    <a:extLst>
-                      <a:ext uri="{53640926-AAD7-44D8-BBD7-CCE9431645EC}">
-                        <a14:shadowObscured xmlns:a14="http://schemas.microsoft.com/office/drawing/2010/main"/>
-                      </a:ext>
-                    </a:extLst>
-                  </pic:spPr>
-                </pic:pic>
-              </a:graphicData>
-            </a:graphic>
-            <wp14:sizeRelH relativeFrom="margin">
-              <wp14:pctWidth>0</wp14:pctWidth>
-            </wp14:sizeRelH>
-            <wp14:sizeRelV relativeFrom="margin">
-              <wp14:pctHeight>0</wp14:pctHeight>
-            </wp14:sizeRelV>
-          </wp:anchor>
-        </w:drawing>
-      </w:r>
-      <w:r>
-        <w:rPr>
-          <w:rFonts w:hint="cs"/>
-          <w:rtl/>
-          <w:lang w:bidi="fa-IR"/>
-        </w:rPr>
-        <w:t xml:space="preserve">سپس </w:t>
-      </w:r>
-      <w:r>
-        <w:rPr>
-          <w:rFonts w:hint="cs"/>
-          <w:rtl/>
-          <w:lang w:bidi="fa-IR"/>
-        </w:rPr>
-        <w:t xml:space="preserve">در یک فایل با فرمت </w:t>
-      </w:r>
-      <w:r>
-        <w:rPr>
-          <w:lang w:bidi="fa-IR"/>
-        </w:rPr>
-        <w:t>.txt</w:t>
-      </w:r>
-      <w:r>
-        <w:rPr>
-          <w:rFonts w:hint="cs"/>
-          <w:rtl/>
-          <w:lang w:bidi="fa-IR"/>
-        </w:rPr>
-        <w:t xml:space="preserve"> تست</w:t>
+          <w:lang w:val="fa-IR" w:bidi="fa-IR"/>
+        </w:rPr>
+        <mc:AlternateContent>
+          <mc:Choice Requires="wpg">
+            <w:drawing>
+              <wp:anchor distT="0" distB="0" distL="114300" distR="114300" simplePos="0" relativeHeight="251827200" behindDoc="0" locked="0" layoutInCell="1" allowOverlap="1" wp14:anchorId="5F7523EF" wp14:editId="71A435CF">
+                <wp:simplePos x="0" y="0"/>
+                <wp:positionH relativeFrom="column">
+                  <wp:posOffset>422315</wp:posOffset>
+                </wp:positionH>
+                <wp:positionV relativeFrom="paragraph">
+                  <wp:posOffset>528026</wp:posOffset>
+                </wp:positionV>
+                <wp:extent cx="5971375" cy="3688715"/>
+                <wp:effectExtent l="0" t="0" r="0" b="6985"/>
+                <wp:wrapTopAndBottom/>
+                <wp:docPr id="1516428571" name="Group 6"/>
+                <wp:cNvGraphicFramePr/>
+                <a:graphic xmlns:a="http://schemas.openxmlformats.org/drawingml/2006/main">
+                  <a:graphicData uri="http://schemas.microsoft.com/office/word/2010/wordprocessingGroup">
+                    <wpg:wgp>
+                      <wpg:cNvGrpSpPr/>
+                      <wpg:grpSpPr>
+                        <a:xfrm>
+                          <a:off x="0" y="0"/>
+                          <a:ext cx="5971375" cy="3688715"/>
+                          <a:chOff x="0" y="0"/>
+                          <a:chExt cx="5971375" cy="3688715"/>
+                        </a:xfrm>
+                      </wpg:grpSpPr>
+                      <wpg:grpSp>
+                        <wpg:cNvPr id="1166456940" name="Group 5"/>
+                        <wpg:cNvGrpSpPr/>
+                        <wpg:grpSpPr>
+                          <a:xfrm>
+                            <a:off x="0" y="0"/>
+                            <a:ext cx="3688715" cy="3688715"/>
+                            <a:chOff x="0" y="0"/>
+                            <a:chExt cx="3688715" cy="3688715"/>
+                          </a:xfrm>
+                        </wpg:grpSpPr>
+                        <pic:pic xmlns:pic="http://schemas.openxmlformats.org/drawingml/2006/picture">
+                          <pic:nvPicPr>
+                            <pic:cNvPr id="1754132045" name="Picture 1754132045"/>
+                            <pic:cNvPicPr>
+                              <a:picLocks noChangeAspect="1"/>
+                            </pic:cNvPicPr>
+                          </pic:nvPicPr>
+                          <pic:blipFill rotWithShape="1">
+                            <a:blip r:embed="rId24" cstate="print">
+                              <a:extLst>
+                                <a:ext uri="{28A0092B-C50C-407E-A947-70E740481C1C}">
+                                  <a14:useLocalDpi xmlns:a14="http://schemas.microsoft.com/office/drawing/2010/main" val="0"/>
+                                </a:ext>
+                              </a:extLst>
+                            </a:blip>
+                            <a:srcRect l="24144" t="10296" r="43283" b="52913"/>
+                            <a:stretch/>
+                          </pic:blipFill>
+                          <pic:spPr bwMode="auto">
+                            <a:xfrm>
+                              <a:off x="0" y="0"/>
+                              <a:ext cx="3688715" cy="3688715"/>
+                            </a:xfrm>
+                            <a:prstGeom prst="rect">
+                              <a:avLst/>
+                            </a:prstGeom>
+                            <a:noFill/>
+                            <a:ln>
+                              <a:noFill/>
+                            </a:ln>
+                            <a:extLst>
+                              <a:ext uri="{53640926-AAD7-44D8-BBD7-CCE9431645EC}">
+                                <a14:shadowObscured xmlns:a14="http://schemas.microsoft.com/office/drawing/2010/main"/>
+                              </a:ext>
+                            </a:extLst>
+                          </pic:spPr>
+                        </pic:pic>
+                        <wps:wsp>
+                          <wps:cNvPr id="1056497209" name="Rectangle 4"/>
+                          <wps:cNvSpPr/>
+                          <wps:spPr>
+                            <a:xfrm>
+                              <a:off x="0" y="0"/>
+                              <a:ext cx="2209359" cy="417558"/>
+                            </a:xfrm>
+                            <a:prstGeom prst="rect">
+                              <a:avLst/>
+                            </a:prstGeom>
+                            <a:ln>
+                              <a:noFill/>
+                            </a:ln>
+                          </wps:spPr>
+                          <wps:style>
+                            <a:lnRef idx="2">
+                              <a:schemeClr val="accent1"/>
+                            </a:lnRef>
+                            <a:fillRef idx="1">
+                              <a:schemeClr val="lt1"/>
+                            </a:fillRef>
+                            <a:effectRef idx="0">
+                              <a:schemeClr val="accent1"/>
+                            </a:effectRef>
+                            <a:fontRef idx="minor">
+                              <a:schemeClr val="dk1"/>
+                            </a:fontRef>
+                          </wps:style>
+                          <wps:bodyPr rot="0" spcFirstLastPara="0" vertOverflow="overflow" horzOverflow="overflow" vert="horz" wrap="square" lIns="91440" tIns="45720" rIns="91440" bIns="45720" numCol="1" spcCol="0" rtlCol="0" fromWordArt="0" anchor="ctr" anchorCtr="0" forceAA="0" compatLnSpc="1">
+                            <a:prstTxWarp prst="textNoShape">
+                              <a:avLst/>
+                            </a:prstTxWarp>
+                            <a:noAutofit/>
+                          </wps:bodyPr>
+                        </wps:wsp>
+                      </wpg:grpSp>
+                      <pic:pic xmlns:pic="http://schemas.openxmlformats.org/drawingml/2006/picture">
+                        <pic:nvPicPr>
+                          <pic:cNvPr id="1642190237" name="Picture 1"/>
+                          <pic:cNvPicPr>
+                            <a:picLocks noChangeAspect="1"/>
+                          </pic:cNvPicPr>
+                        </pic:nvPicPr>
+                        <pic:blipFill>
+                          <a:blip r:embed="rId26" cstate="print">
+                            <a:extLst>
+                              <a:ext uri="{28A0092B-C50C-407E-A947-70E740481C1C}">
+                                <a14:useLocalDpi xmlns:a14="http://schemas.microsoft.com/office/drawing/2010/main" val="0"/>
+                              </a:ext>
+                            </a:extLst>
+                          </a:blip>
+                          <a:stretch>
+                            <a:fillRect/>
+                          </a:stretch>
+                        </pic:blipFill>
+                        <pic:spPr>
+                          <a:xfrm>
+                            <a:off x="3800310" y="1532810"/>
+                            <a:ext cx="2171065" cy="1088390"/>
+                          </a:xfrm>
+                          <a:prstGeom prst="rect">
+                            <a:avLst/>
+                          </a:prstGeom>
+                        </pic:spPr>
+                      </pic:pic>
+                    </wpg:wgp>
+                  </a:graphicData>
+                </a:graphic>
+              </wp:anchor>
+            </w:drawing>
+          </mc:Choice>
+          <mc:Fallback>
+            <w:pict>
+              <v:group w14:anchorId="7D2A29BF" id="Group 6" o:spid="_x0000_s1026" style="position:absolute;margin-left:33.25pt;margin-top:41.6pt;width:470.2pt;height:290.45pt;z-index:251827200" coordsize="59713,36887" o:gfxdata="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">
+                <v:group id="Group 5" o:spid="_x0000_s1027" style="position:absolute;width:36887;height:36887" coordsize="36887,36887" o:gfxdata="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">
+                  <v:shape id="Picture 1754132045" o:spid="_x0000_s1028" type="#_x0000_t75" style="position:absolute;width:36887;height:36887;visibility:visible;mso-wrap-style:square" o:gfxdata="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">
+                    <v:imagedata r:id="rId25" o:title="" croptop="6748f" cropbottom="34677f" cropleft="15823f" cropright="28366f"/>
+                  </v:shape>
+                  <v:rect id="Rectangle 4" o:spid="_x0000_s1029" style="position:absolute;width:22093;height:4175;visibility:visible;mso-wrap-style:square;v-text-anchor:middle" o:gfxdata="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" fillcolor="white [3201]" stroked="f" strokeweight="1pt"/>
+                </v:group>
+                <v:shape id="Picture 1" o:spid="_x0000_s1030" type="#_x0000_t75" style="position:absolute;left:38003;top:15328;width:21710;height:10884;visibility:visible;mso-wrap-style:square" o:gfxdata="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">
+                  <v:imagedata r:id="rId27" o:title=""/>
+                </v:shape>
+                <w10:wrap type="topAndBottom"/>
+              </v:group>
+            </w:pict>
+          </mc:Fallback>
+        </mc:AlternateContent>
+      </w:r>
+      <w:r>
+        <w:rPr>
+          <w:rFonts w:hint="cs"/>
+          <w:rtl/>
+          <w:lang w:bidi="fa-IR"/>
+        </w:rPr>
+        <w:t>اما کلاک</w:t>
       </w:r>
       <w:r>
         <w:rPr>
@@ -10897,7 +11519,21 @@
           <w:rtl/>
           <w:lang w:bidi="fa-IR"/>
         </w:rPr>
-        <w:t>ها را می</w:t>
+        <w:t xml:space="preserve">های 14 تا 17 در جدول 1 را باید در داخل </w:t>
+      </w:r>
+      <w:r>
+        <w:rPr>
+          <w:lang w:bidi="fa-IR"/>
+        </w:rPr>
+        <w:t>cache</w:t>
+      </w:r>
+      <w:r>
+        <w:rPr>
+          <w:rFonts w:hint="cs"/>
+          <w:rtl/>
+          <w:lang w:bidi="fa-IR"/>
+        </w:rPr>
+        <w:t xml:space="preserve"> پیاده</w:t>
       </w:r>
       <w:r>
         <w:rPr>
@@ -10912,7 +11548,117 @@
           <w:rtl/>
           <w:lang w:bidi="fa-IR"/>
         </w:rPr>
-        <w:t>نویسیم.</w:t>
+        <w:t xml:space="preserve">سازی کنیم. برای نوشتن </w:t>
+      </w:r>
+      <w:r>
+        <w:rPr>
+          <w:rFonts w:hint="cs"/>
+          <w:rtl/>
+          <w:lang w:bidi="fa-IR"/>
+        </w:rPr>
+        <w:t xml:space="preserve">دیتای </w:t>
+      </w:r>
+      <w:r>
+        <w:rPr>
+          <w:lang w:bidi="fa-IR"/>
+        </w:rPr>
+        <w:t>fetch</w:t>
+      </w:r>
+      <w:r>
+        <w:rPr>
+          <w:rFonts w:hint="cs"/>
+          <w:rtl/>
+          <w:lang w:bidi="fa-IR"/>
+        </w:rPr>
+        <w:t xml:space="preserve"> شده در کلاک</w:t>
+      </w:r>
+      <w:r>
+        <w:rPr>
+          <w:rtl/>
+          <w:lang w:bidi="fa-IR"/>
+        </w:rPr>
+        <w:softHyphen/>
+      </w:r>
+      <w:r>
+        <w:rPr>
+          <w:rFonts w:hint="cs"/>
+          <w:rtl/>
+          <w:lang w:bidi="fa-IR"/>
+        </w:rPr>
+        <w:t>های 14 تا 17 از مدار زیر استفاده می</w:t>
+      </w:r>
+      <w:r>
+        <w:rPr>
+          <w:rtl/>
+          <w:lang w:bidi="fa-IR"/>
+        </w:rPr>
+        <w:softHyphen/>
+      </w:r>
+      <w:r>
+        <w:rPr>
+          <w:rFonts w:hint="cs"/>
+          <w:rtl/>
+          <w:lang w:bidi="fa-IR"/>
+        </w:rPr>
+        <w:t>کنیم که سیگنال</w:t>
+      </w:r>
+      <w:r>
+        <w:rPr>
+          <w:rtl/>
+          <w:lang w:bidi="fa-IR"/>
+        </w:rPr>
+        <w:softHyphen/>
+      </w:r>
+      <w:r>
+        <w:rPr>
+          <w:rFonts w:hint="cs"/>
+          <w:rtl/>
+          <w:lang w:bidi="fa-IR"/>
+        </w:rPr>
+        <w:t xml:space="preserve">های </w:t>
+      </w:r>
+      <w:r>
+        <w:rPr>
+          <w:lang w:bidi="fa-IR"/>
+        </w:rPr>
+        <w:t>WE</w:t>
+      </w:r>
+      <w:r>
+        <w:rPr>
+          <w:rFonts w:hint="cs"/>
+          <w:rtl/>
+          <w:lang w:bidi="fa-IR"/>
+        </w:rPr>
+        <w:t xml:space="preserve"> هر کلمه در </w:t>
+      </w:r>
+      <w:r>
+        <w:rPr>
+          <w:lang w:bidi="fa-IR"/>
+        </w:rPr>
+        <w:t>cache</w:t>
+      </w:r>
+      <w:r>
+        <w:rPr>
+          <w:rFonts w:hint="cs"/>
+          <w:rtl/>
+          <w:lang w:bidi="fa-IR"/>
+        </w:rPr>
+        <w:t xml:space="preserve"> را کنترل می</w:t>
+      </w:r>
+      <w:r>
+        <w:rPr>
+          <w:rtl/>
+          <w:lang w:bidi="fa-IR"/>
+        </w:rPr>
+        <w:softHyphen/>
+      </w:r>
+      <w:r>
+        <w:rPr>
+          <w:rFonts w:hint="cs"/>
+          <w:rtl/>
+          <w:lang w:bidi="fa-IR"/>
+        </w:rPr>
+        <w:t>کند:</w:t>
       </w:r>
       <w:r>
         <w:rPr>
@@ -10937,18 +11683,18 @@
         <mc:AlternateContent>
           <mc:Choice Requires="wps">
             <w:drawing>
-              <wp:anchor distT="0" distB="0" distL="114300" distR="114300" simplePos="0" relativeHeight="251748352" behindDoc="0" locked="0" layoutInCell="1" allowOverlap="1" wp14:anchorId="1375F140" wp14:editId="1055DF81">
+              <wp:anchor distT="0" distB="0" distL="114300" distR="114300" simplePos="0" relativeHeight="251834368" behindDoc="0" locked="0" layoutInCell="1" allowOverlap="1" wp14:anchorId="504C0284" wp14:editId="32A27243">
                 <wp:simplePos x="0" y="0"/>
                 <wp:positionH relativeFrom="column">
-                  <wp:posOffset>1158240</wp:posOffset>
+                  <wp:posOffset>2051964</wp:posOffset>
                 </wp:positionH>
                 <wp:positionV relativeFrom="paragraph">
-                  <wp:posOffset>2713990</wp:posOffset>
+                  <wp:posOffset>5687974</wp:posOffset>
                 </wp:positionV>
-                <wp:extent cx="3963670" cy="248920"/>
-                <wp:effectExtent l="0" t="0" r="0" b="0"/>
+                <wp:extent cx="4237990" cy="635"/>
+                <wp:effectExtent l="0" t="0" r="0" b="8255"/>
                 <wp:wrapTopAndBottom/>
-                <wp:docPr id="733076906" name="Text Box 1"/>
+                <wp:docPr id="94171453" name="Text Box 1"/>
                 <wp:cNvGraphicFramePr/>
                 <a:graphic xmlns:a="http://schemas.openxmlformats.org/drawingml/2006/main">
                   <a:graphicData uri="http://schemas.microsoft.com/office/word/2010/wordprocessingShape">
@@ -10957,7 +11703,7 @@
                       <wps:spPr>
                         <a:xfrm>
                           <a:off x="0" y="0"/>
-                          <a:ext cx="3963670" cy="248920"/>
+                          <a:ext cx="4237990" cy="635"/>
                         </a:xfrm>
                         <a:prstGeom prst="rect">
                           <a:avLst/>
@@ -10976,8 +11722,9 @@
                               <w:pStyle w:val="Caption"/>
                               <w:bidi/>
                               <w:rPr>
+                                <w:noProof/>
                                 <w:szCs w:val="24"/>
-                                <w:lang w:bidi="fa-IR"/>
+                                <w:lang w:val="fa-IR" w:bidi="fa-IR"/>
                               </w:rPr>
                             </w:pPr>
                             <w:r>
@@ -11041,14 +11788,13 @@
                                 <w:rtl/>
                                 <w:lang w:bidi="fa-IR"/>
                               </w:rPr>
-                              <w:t>- نتیجه اجرای تست</w:t>
-                            </w:r>
-                            <w:r>
-                              <w:rPr>
-                                <w:rtl/>
+                              <w:t xml:space="preserve">- منطق آپدیت کردن </w:t>
+                            </w:r>
+                            <w:r>
+                              <w:rPr>
                                 <w:lang w:bidi="fa-IR"/>
                               </w:rPr>
-                              <w:softHyphen/>
+                              <w:t>LRU</w:t>
                             </w:r>
                             <w:r>
                               <w:rPr>
@@ -11056,13 +11802,13 @@
                                 <w:rtl/>
                                 <w:lang w:bidi="fa-IR"/>
                               </w:rPr>
-                              <w:t xml:space="preserve">های </w:t>
+                              <w:t xml:space="preserve"> و </w:t>
                             </w:r>
                             <w:r>
                               <w:rPr>
                                 <w:lang w:bidi="fa-IR"/>
                               </w:rPr>
-                              <w:t>ALU</w:t>
+                              <w:t>Valid bit</w:t>
                             </w:r>
                           </w:p>
                         </w:txbxContent>
@@ -11071,29 +11817,27 @@
                         <a:prstTxWarp prst="textNoShape">
                           <a:avLst/>
                         </a:prstTxWarp>
-                        <a:noAutofit/>
+                        <a:spAutoFit/>
                       </wps:bodyPr>
                     </wps:wsp>
                   </a:graphicData>
                 </a:graphic>
-                <wp14:sizeRelV relativeFrom="margin">
-                  <wp14:pctHeight>0</wp14:pctHeight>
-                </wp14:sizeRelV>
               </wp:anchor>
             </w:drawing>
           </mc:Choice>
           <mc:Fallback>
             <w:pict>
-              <v:shape w14:anchorId="1375F140" id="_x0000_s1037" type="#_x0000_t202" style="position:absolute;left:0;text-align:left;margin-left:91.2pt;margin-top:213.7pt;width:312.1pt;height:19.6pt;z-index:251748352;visibility:visible;mso-wrap-style:square;mso-height-percent:0;mso-wrap-distance-left:9pt;mso-wrap-distance-top:0;mso-wrap-distance-right:9pt;mso-wrap-distance-bottom:0;mso-position-horizontal:absolute;mso-position-horizontal-relative:text;mso-position-vertical:absolute;mso-position-vertical-relative:text;mso-height-percent:0;mso-height-relative:margin;v-text-anchor:top" o:gfxdata="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" stroked="f">
-                <v:textbox inset="0,0,0,0">
+              <v:shape w14:anchorId="504C0284" id="_x0000_s1037" type="#_x0000_t202" style="position:absolute;left:0;text-align:left;margin-left:161.55pt;margin-top:447.85pt;width:333.7pt;height:.05pt;z-index:251834368;visibility:visible;mso-wrap-style:square;mso-wrap-distance-left:9pt;mso-wrap-distance-top:0;mso-wrap-distance-right:9pt;mso-wrap-distance-bottom:0;mso-position-horizontal:absolute;mso-position-horizontal-relative:text;mso-position-vertical:absolute;mso-position-vertical-relative:text;v-text-anchor:top" o:gfxdata="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" stroked="f">
+                <v:textbox style="mso-fit-shape-to-text:t" inset="0,0,0,0">
                   <w:txbxContent>
                     <w:p>
                       <w:pPr>
                         <w:pStyle w:val="Caption"/>
                         <w:bidi/>
                         <w:rPr>
+                          <w:noProof/>
                           <w:szCs w:val="24"/>
-                          <w:lang w:bidi="fa-IR"/>
+                          <w:lang w:val="fa-IR" w:bidi="fa-IR"/>
                         </w:rPr>
                       </w:pPr>
                       <w:r>
@@ -11157,14 +11901,13 @@
                           <w:rtl/>
                           <w:lang w:bidi="fa-IR"/>
                         </w:rPr>
-                        <w:t>- نتیجه اجرای تست</w:t>
-                      </w:r>
-                      <w:r>
-                        <w:rPr>
-                          <w:rtl/>
+                        <w:t xml:space="preserve">- منطق آپدیت کردن </w:t>
+                      </w:r>
+                      <w:r>
+                        <w:rPr>
                           <w:lang w:bidi="fa-IR"/>
                         </w:rPr>
-                        <w:softHyphen/>
+                        <w:t>LRU</w:t>
                       </w:r>
                       <w:r>
                         <w:rPr>
@@ -11172,13 +11915,13 @@
                           <w:rtl/>
                           <w:lang w:bidi="fa-IR"/>
                         </w:rPr>
-                        <w:t xml:space="preserve">های </w:t>
+                        <w:t xml:space="preserve"> و </w:t>
                       </w:r>
                       <w:r>
                         <w:rPr>
                           <w:lang w:bidi="fa-IR"/>
                         </w:rPr>
-                        <w:t>ALU</w:t>
+                        <w:t>Valid bit</w:t>
                       </w:r>
                     </w:p>
                   </w:txbxContent>
@@ -11192,99 +11935,211 @@
       <w:r>
         <w:rPr>
           <w:noProof/>
-          <w:lang w:bidi="fa-IR"/>
-        </w:rPr>
-        <w:drawing>
-          <wp:anchor distT="0" distB="0" distL="114300" distR="114300" simplePos="0" relativeHeight="251746304" behindDoc="0" locked="0" layoutInCell="1" allowOverlap="1" wp14:anchorId="37E974D9" wp14:editId="35B58902">
-            <wp:simplePos x="0" y="0"/>
-            <wp:positionH relativeFrom="margin">
-              <wp:align>center</wp:align>
-            </wp:positionH>
-            <wp:positionV relativeFrom="paragraph">
-              <wp:posOffset>487680</wp:posOffset>
-            </wp:positionV>
-            <wp:extent cx="3963670" cy="2225675"/>
-            <wp:effectExtent l="0" t="0" r="0" b="3175"/>
-            <wp:wrapTopAndBottom/>
-            <wp:docPr id="6098090" name="Picture 1"/>
-            <wp:cNvGraphicFramePr>
-              <a:graphicFrameLocks xmlns:a="http://schemas.openxmlformats.org/drawingml/2006/main" noChangeAspect="1"/>
-            </wp:cNvGraphicFramePr>
-            <a:graphic xmlns:a="http://schemas.openxmlformats.org/drawingml/2006/main">
-              <a:graphicData uri="http://schemas.openxmlformats.org/drawingml/2006/picture">
-                <pic:pic xmlns:pic="http://schemas.openxmlformats.org/drawingml/2006/picture">
-                  <pic:nvPicPr>
-                    <pic:cNvPr id="6098090" name=""/>
-                    <pic:cNvPicPr/>
-                  </pic:nvPicPr>
-                  <pic:blipFill>
-                    <a:blip r:embed="rId26" cstate="print">
-                      <a:extLst>
-                        <a:ext uri="{28A0092B-C50C-407E-A947-70E740481C1C}">
-                          <a14:useLocalDpi xmlns:a14="http://schemas.microsoft.com/office/drawing/2010/main" val="0"/>
-                        </a:ext>
-                      </a:extLst>
-                    </a:blip>
-                    <a:stretch>
-                      <a:fillRect/>
-                    </a:stretch>
-                  </pic:blipFill>
-                  <pic:spPr>
-                    <a:xfrm>
-                      <a:off x="0" y="0"/>
-                      <a:ext cx="3963670" cy="2225675"/>
-                    </a:xfrm>
-                    <a:prstGeom prst="rect">
-                      <a:avLst/>
-                    </a:prstGeom>
-                  </pic:spPr>
-                </pic:pic>
-              </a:graphicData>
-            </a:graphic>
-            <wp14:sizeRelH relativeFrom="margin">
-              <wp14:pctWidth>0</wp14:pctWidth>
-            </wp14:sizeRelH>
-            <wp14:sizeRelV relativeFrom="margin">
-              <wp14:pctHeight>0</wp14:pctHeight>
-            </wp14:sizeRelV>
-          </wp:anchor>
-        </w:drawing>
-      </w:r>
-      <w:r>
-        <w:rPr>
-          <w:rFonts w:hint="cs"/>
-          <w:rtl/>
-          <w:lang w:bidi="fa-IR"/>
-        </w:rPr>
-        <w:t xml:space="preserve">حالا از منوی </w:t>
-      </w:r>
-      <w:r>
-        <w:rPr>
-          <w:lang w:bidi="fa-IR"/>
-        </w:rPr>
-        <w:t>Simulate</w:t>
-      </w:r>
-      <w:r>
-        <w:rPr>
-          <w:rFonts w:hint="cs"/>
-          <w:rtl/>
-          <w:lang w:bidi="fa-IR"/>
-        </w:rPr>
-        <w:t xml:space="preserve"> روی </w:t>
-      </w:r>
-      <w:r>
-        <w:rPr>
-          <w:lang w:bidi="fa-IR"/>
-        </w:rPr>
-        <w:t>Test Vector</w:t>
-      </w:r>
-      <w:r>
-        <w:rPr>
-          <w:rFonts w:hint="cs"/>
-          <w:rtl/>
-          <w:lang w:bidi="fa-IR"/>
-        </w:rPr>
-        <w:t xml:space="preserve"> کلیک کرده و در پنجره</w:t>
+        </w:rPr>
+        <mc:AlternateContent>
+          <mc:Choice Requires="wpg">
+            <w:drawing>
+              <wp:anchor distT="0" distB="0" distL="114300" distR="114300" simplePos="0" relativeHeight="251836416" behindDoc="0" locked="0" layoutInCell="1" allowOverlap="1" wp14:anchorId="133ACE89" wp14:editId="6917CD31">
+                <wp:simplePos x="0" y="0"/>
+                <wp:positionH relativeFrom="column">
+                  <wp:posOffset>113030</wp:posOffset>
+                </wp:positionH>
+                <wp:positionV relativeFrom="paragraph">
+                  <wp:posOffset>4469130</wp:posOffset>
+                </wp:positionV>
+                <wp:extent cx="6181090" cy="1320800"/>
+                <wp:effectExtent l="0" t="0" r="0" b="0"/>
+                <wp:wrapTopAndBottom/>
+                <wp:docPr id="1697524764" name="Group 8"/>
+                <wp:cNvGraphicFramePr/>
+                <a:graphic xmlns:a="http://schemas.openxmlformats.org/drawingml/2006/main">
+                  <a:graphicData uri="http://schemas.microsoft.com/office/word/2010/wordprocessingGroup">
+                    <wpg:wgp>
+                      <wpg:cNvGrpSpPr/>
+                      <wpg:grpSpPr>
+                        <a:xfrm>
+                          <a:off x="0" y="0"/>
+                          <a:ext cx="6181090" cy="1320800"/>
+                          <a:chOff x="0" y="0"/>
+                          <a:chExt cx="6181163" cy="1320800"/>
+                        </a:xfrm>
+                      </wpg:grpSpPr>
+                      <wpg:grpSp>
+                        <wpg:cNvPr id="60535499" name="Group 7"/>
+                        <wpg:cNvGrpSpPr/>
+                        <wpg:grpSpPr>
+                          <a:xfrm>
+                            <a:off x="0" y="0"/>
+                            <a:ext cx="6181163" cy="1320800"/>
+                            <a:chOff x="-851055" y="0"/>
+                            <a:chExt cx="6181761" cy="1320800"/>
+                          </a:xfrm>
+                        </wpg:grpSpPr>
+                        <pic:pic xmlns:pic="http://schemas.openxmlformats.org/drawingml/2006/picture">
+                          <pic:nvPicPr>
+                            <pic:cNvPr id="2124601453" name="Picture 2124601453"/>
+                            <pic:cNvPicPr>
+                              <a:picLocks noChangeAspect="1"/>
+                            </pic:cNvPicPr>
+                          </pic:nvPicPr>
+                          <pic:blipFill rotWithShape="1">
+                            <a:blip r:embed="rId24" cstate="print">
+                              <a:extLst>
+                                <a:ext uri="{28A0092B-C50C-407E-A947-70E740481C1C}">
+                                  <a14:useLocalDpi xmlns:a14="http://schemas.microsoft.com/office/drawing/2010/main" val="0"/>
+                                </a:ext>
+                              </a:extLst>
+                            </a:blip>
+                            <a:srcRect l="20761" t="1279" r="56111" b="85547"/>
+                            <a:stretch/>
+                          </pic:blipFill>
+                          <pic:spPr bwMode="auto">
+                            <a:xfrm>
+                              <a:off x="-851055" y="0"/>
+                              <a:ext cx="2621280" cy="1320800"/>
+                            </a:xfrm>
+                            <a:prstGeom prst="rect">
+                              <a:avLst/>
+                            </a:prstGeom>
+                            <a:noFill/>
+                            <a:ln>
+                              <a:noFill/>
+                            </a:ln>
+                            <a:extLst>
+                              <a:ext uri="{53640926-AAD7-44D8-BBD7-CCE9431645EC}">
+                                <a14:shadowObscured xmlns:a14="http://schemas.microsoft.com/office/drawing/2010/main"/>
+                              </a:ext>
+                            </a:extLst>
+                          </pic:spPr>
+                        </pic:pic>
+                        <pic:pic xmlns:pic="http://schemas.openxmlformats.org/drawingml/2006/picture">
+                          <pic:nvPicPr>
+                            <pic:cNvPr id="889688585" name="Picture 889688585"/>
+                            <pic:cNvPicPr>
+                              <a:picLocks noChangeAspect="1"/>
+                            </pic:cNvPicPr>
+                          </pic:nvPicPr>
+                          <pic:blipFill rotWithShape="1">
+                            <a:blip r:embed="rId24" cstate="print">
+                              <a:extLst>
+                                <a:ext uri="{28A0092B-C50C-407E-A947-70E740481C1C}">
+                                  <a14:useLocalDpi xmlns:a14="http://schemas.microsoft.com/office/drawing/2010/main" val="0"/>
+                                </a:ext>
+                              </a:extLst>
+                            </a:blip>
+                            <a:srcRect l="56" t="37242" r="86697" b="55216"/>
+                            <a:stretch/>
+                          </pic:blipFill>
+                          <pic:spPr bwMode="auto">
+                            <a:xfrm>
+                              <a:off x="3830201" y="306561"/>
+                              <a:ext cx="1500505" cy="755650"/>
+                            </a:xfrm>
+                            <a:prstGeom prst="rect">
+                              <a:avLst/>
+                            </a:prstGeom>
+                            <a:noFill/>
+                            <a:ln>
+                              <a:noFill/>
+                            </a:ln>
+                            <a:extLst>
+                              <a:ext uri="{53640926-AAD7-44D8-BBD7-CCE9431645EC}">
+                                <a14:shadowObscured xmlns:a14="http://schemas.microsoft.com/office/drawing/2010/main"/>
+                              </a:ext>
+                            </a:extLst>
+                          </pic:spPr>
+                        </pic:pic>
+                      </wpg:grpSp>
+                      <pic:pic xmlns:pic="http://schemas.openxmlformats.org/drawingml/2006/picture">
+                        <pic:nvPicPr>
+                          <pic:cNvPr id="1867753839" name="Picture 1"/>
+                          <pic:cNvPicPr>
+                            <a:picLocks noChangeAspect="1"/>
+                          </pic:cNvPicPr>
+                        </pic:nvPicPr>
+                        <pic:blipFill>
+                          <a:blip r:embed="rId28" cstate="print">
+                            <a:extLst>
+                              <a:ext uri="{28A0092B-C50C-407E-A947-70E740481C1C}">
+                                <a14:useLocalDpi xmlns:a14="http://schemas.microsoft.com/office/drawing/2010/main" val="0"/>
+                              </a:ext>
+                            </a:extLst>
+                          </a:blip>
+                          <a:stretch>
+                            <a:fillRect/>
+                          </a:stretch>
+                        </pic:blipFill>
+                        <pic:spPr>
+                          <a:xfrm>
+                            <a:off x="2621632" y="258992"/>
+                            <a:ext cx="2005965" cy="843280"/>
+                          </a:xfrm>
+                          <a:prstGeom prst="rect">
+                            <a:avLst/>
+                          </a:prstGeom>
+                        </pic:spPr>
+                      </pic:pic>
+                    </wpg:wgp>
+                  </a:graphicData>
+                </a:graphic>
+              </wp:anchor>
+            </w:drawing>
+          </mc:Choice>
+          <mc:Fallback>
+            <w:pict>
+              <v:group w14:anchorId="7C1E3D07" id="Group 8" o:spid="_x0000_s1026" style="position:absolute;margin-left:8.9pt;margin-top:351.9pt;width:486.7pt;height:104pt;z-index:251836416" coordsize="61811,13208" o:gfxdata="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